<commit_message>
Sept 2022 Resume update
</commit_message>
<xml_diff>
--- a/BenjaminWLee Full CV 2022.docx
+++ b/BenjaminWLee Full CV 2022.docx
@@ -1,6 +1,6 @@
 
 <file path=word/document.xml><?xml version="1.0" encoding="utf-8"?>
-<w:document xmlns:wpc="http://schemas.microsoft.com/office/word/2010/wordprocessingCanvas" xmlns:cx="http://schemas.microsoft.com/office/drawing/2014/chartex" xmlns:cx1="http://schemas.microsoft.com/office/drawing/2015/9/8/chartex" xmlns:cx2="http://schemas.microsoft.com/office/drawing/2015/10/21/chartex" xmlns:cx3="http://schemas.microsoft.com/office/drawing/2016/5/9/chartex" xmlns:cx4="http://schemas.microsoft.com/office/drawing/2016/5/10/chartex" xmlns:cx5="http://schemas.microsoft.com/office/drawing/2016/5/11/chartex" xmlns:cx6="http://schemas.microsoft.com/office/drawing/2016/5/12/chartex" xmlns:cx7="http://schemas.microsoft.com/office/drawing/2016/5/13/chartex" xmlns:cx8="http://schemas.microsoft.com/office/drawing/2016/5/14/chartex" xmlns:mc="http://schemas.openxmlformats.org/markup-compatibility/2006" xmlns:aink="http://schemas.microsoft.com/office/drawing/2016/ink" xmlns:am3d="http://schemas.microsoft.com/office/drawing/2017/model3d" xmlns:o="urn:schemas-microsoft-com:office:office" xmlns:r="http://schemas.openxmlformats.org/officeDocument/2006/relationships" xmlns:m="http://schemas.openxmlformats.org/officeDocument/2006/math" xmlns:v="urn:schemas-microsoft-com:vml" xmlns:wp14="http://schemas.microsoft.com/office/word/2010/wordprocessingDrawing" xmlns:wp="http://schemas.openxmlformats.org/drawingml/2006/wordprocessingDrawing" xmlns:w10="urn:schemas-microsoft-com:office:word" xmlns:w="http://schemas.openxmlformats.org/wordprocessingml/2006/main" xmlns:w14="http://schemas.microsoft.com/office/word/2010/wordml" xmlns:w15="http://schemas.microsoft.com/office/word/2012/wordml" xmlns:w16cex="http://schemas.microsoft.com/office/word/2018/wordml/cex" xmlns:w16cid="http://schemas.microsoft.com/office/word/2016/wordml/cid" xmlns:w16="http://schemas.microsoft.com/office/word/2018/wordml" xmlns:w16sdtdh="http://schemas.microsoft.com/office/word/2020/wordml/sdtdatahash" xmlns:w16se="http://schemas.microsoft.com/office/word/2015/wordml/symex" xmlns:wpg="http://schemas.microsoft.com/office/word/2010/wordprocessingGroup" xmlns:wpi="http://schemas.microsoft.com/office/word/2010/wordprocessingInk" xmlns:wne="http://schemas.microsoft.com/office/word/2006/wordml" xmlns:wps="http://schemas.microsoft.com/office/word/2010/wordprocessingShape" mc:Ignorable="w14 w15 w16se w16cid w16 w16cex w16sdtdh wp14">
+<w:document xmlns:wpc="http://schemas.microsoft.com/office/word/2010/wordprocessingCanvas" xmlns:cx="http://schemas.microsoft.com/office/drawing/2014/chartex" xmlns:cx1="http://schemas.microsoft.com/office/drawing/2015/9/8/chartex" xmlns:cx2="http://schemas.microsoft.com/office/drawing/2015/10/21/chartex" xmlns:cx3="http://schemas.microsoft.com/office/drawing/2016/5/9/chartex" xmlns:cx4="http://schemas.microsoft.com/office/drawing/2016/5/10/chartex" xmlns:cx5="http://schemas.microsoft.com/office/drawing/2016/5/11/chartex" xmlns:cx6="http://schemas.microsoft.com/office/drawing/2016/5/12/chartex" xmlns:cx7="http://schemas.microsoft.com/office/drawing/2016/5/13/chartex" xmlns:cx8="http://schemas.microsoft.com/office/drawing/2016/5/14/chartex" xmlns:mc="http://schemas.openxmlformats.org/markup-compatibility/2006" xmlns:aink="http://schemas.microsoft.com/office/drawing/2016/ink" xmlns:am3d="http://schemas.microsoft.com/office/drawing/2017/model3d" xmlns:o="urn:schemas-microsoft-com:office:office" xmlns:oel="http://schemas.microsoft.com/office/2019/extlst" xmlns:r="http://schemas.openxmlformats.org/officeDocument/2006/relationships" xmlns:m="http://schemas.openxmlformats.org/officeDocument/2006/math" xmlns:v="urn:schemas-microsoft-com:vml" xmlns:wp14="http://schemas.microsoft.com/office/word/2010/wordprocessingDrawing" xmlns:wp="http://schemas.openxmlformats.org/drawingml/2006/wordprocessingDrawing" xmlns:w10="urn:schemas-microsoft-com:office:word" xmlns:w="http://schemas.openxmlformats.org/wordprocessingml/2006/main" xmlns:w14="http://schemas.microsoft.com/office/word/2010/wordml" xmlns:w15="http://schemas.microsoft.com/office/word/2012/wordml" xmlns:w16cex="http://schemas.microsoft.com/office/word/2018/wordml/cex" xmlns:w16cid="http://schemas.microsoft.com/office/word/2016/wordml/cid" xmlns:w16="http://schemas.microsoft.com/office/word/2018/wordml" xmlns:w16sdtdh="http://schemas.microsoft.com/office/word/2020/wordml/sdtdatahash" xmlns:w16se="http://schemas.microsoft.com/office/word/2015/wordml/symex" xmlns:wpg="http://schemas.microsoft.com/office/word/2010/wordprocessingGroup" xmlns:wpi="http://schemas.microsoft.com/office/word/2010/wordprocessingInk" xmlns:wne="http://schemas.microsoft.com/office/word/2006/wordml" xmlns:wps="http://schemas.microsoft.com/office/word/2010/wordprocessingShape" mc:Ignorable="w14 w15 w16se w16cid w16 w16cex w16sdtdh wp14">
   <w:background w:color="FFFFFF"/>
   <w:body>
     <w:p>
@@ -966,7 +966,6 @@
         </w:rPr>
         <w:t xml:space="preserve">      plant virus transmission, </w:t>
       </w:r>
-      <w:proofErr w:type="spellStart"/>
       <w:r>
         <w:rPr>
           <w:rFonts w:ascii="Times New Roman" w:hAnsi="Times New Roman" w:cs="Times New Roman"/>
@@ -976,19 +975,7 @@
           <w:sz w:val="20"/>
           <w:szCs w:val="20"/>
         </w:rPr>
-        <w:t>Oecologia</w:t>
-      </w:r>
-      <w:proofErr w:type="spellEnd"/>
-      <w:r>
-        <w:rPr>
-          <w:rFonts w:ascii="Times New Roman" w:hAnsi="Times New Roman" w:cs="Times New Roman"/>
-          <w:bCs/>
-          <w:i/>
-          <w:iCs/>
-          <w:sz w:val="20"/>
-          <w:szCs w:val="20"/>
-        </w:rPr>
-        <w:t>, 196(4), 1005-1015.</w:t>
+        <w:t>Oecologia, 196(4), 1005-1015.</w:t>
       </w:r>
     </w:p>
     <w:p>
@@ -1024,25 +1011,7 @@
           <w:sz w:val="20"/>
           <w:szCs w:val="20"/>
         </w:rPr>
-        <w:t xml:space="preserve">, T. </w:t>
-      </w:r>
-      <w:proofErr w:type="spellStart"/>
-      <w:r>
-        <w:rPr>
-          <w:rFonts w:ascii="Times New Roman" w:hAnsi="Times New Roman" w:cs="Times New Roman"/>
-          <w:sz w:val="20"/>
-          <w:szCs w:val="20"/>
-        </w:rPr>
-        <w:t>Ugine</w:t>
-      </w:r>
-      <w:proofErr w:type="spellEnd"/>
-      <w:r>
-        <w:rPr>
-          <w:rFonts w:ascii="Times New Roman" w:hAnsi="Times New Roman" w:cs="Times New Roman"/>
-          <w:sz w:val="20"/>
-          <w:szCs w:val="20"/>
-        </w:rPr>
-        <w:t xml:space="preserve">, &amp; J. Losey, 2018, An Assessment of the Physiological Costs of Autogenous Defenses in Native and Introduced </w:t>
+        <w:t xml:space="preserve">, T. Ugine, &amp; J. Losey, 2018, An Assessment of the Physiological Costs of Autogenous Defenses in Native and Introduced </w:t>
       </w:r>
     </w:p>
     <w:p>
@@ -1384,25 +1353,7 @@
           <w:sz w:val="20"/>
           <w:szCs w:val="20"/>
         </w:rPr>
-        <w:t xml:space="preserve">C. Parker, L. </w:t>
-      </w:r>
-      <w:proofErr w:type="spellStart"/>
-      <w:r>
-        <w:rPr>
-          <w:rFonts w:ascii="Times New Roman" w:hAnsi="Times New Roman" w:cs="Times New Roman"/>
-          <w:sz w:val="20"/>
-          <w:szCs w:val="20"/>
-        </w:rPr>
-        <w:t>Bernaola</w:t>
-      </w:r>
-      <w:proofErr w:type="spellEnd"/>
-      <w:r>
-        <w:rPr>
-          <w:rFonts w:ascii="Times New Roman" w:hAnsi="Times New Roman" w:cs="Times New Roman"/>
-          <w:sz w:val="20"/>
-          <w:szCs w:val="20"/>
-        </w:rPr>
-        <w:t xml:space="preserve">, </w:t>
+        <w:t xml:space="preserve">C. Parker, L. Bernaola, </w:t>
       </w:r>
       <w:r>
         <w:rPr>
@@ -1543,27 +1494,7 @@
           <w:sz w:val="20"/>
           <w:szCs w:val="20"/>
         </w:rPr>
-        <w:t xml:space="preserve">K.R. Holt, L. </w:t>
-      </w:r>
-      <w:proofErr w:type="spellStart"/>
-      <w:r>
-        <w:rPr>
-          <w:rFonts w:ascii="Times New Roman" w:hAnsi="Times New Roman" w:cs="Times New Roman"/>
-          <w:iCs/>
-          <w:sz w:val="20"/>
-          <w:szCs w:val="20"/>
-        </w:rPr>
-        <w:t>Bernaola</w:t>
-      </w:r>
-      <w:proofErr w:type="spellEnd"/>
-      <w:r>
-        <w:rPr>
-          <w:rFonts w:ascii="Times New Roman" w:hAnsi="Times New Roman" w:cs="Times New Roman"/>
-          <w:iCs/>
-          <w:sz w:val="20"/>
-          <w:szCs w:val="20"/>
-        </w:rPr>
-        <w:t xml:space="preserve">, … </w:t>
+        <w:t xml:space="preserve">K.R. Holt, L. Bernaola, … </w:t>
       </w:r>
       <w:r>
         <w:rPr>
@@ -1687,7 +1618,7 @@
           <w:szCs w:val="22"/>
           <w:u w:val="single"/>
         </w:rPr>
-        <w:t>GRANT SUPPORT</w:t>
+        <w:t>EXTENSION</w:t>
       </w:r>
       <w:r>
         <w:rPr>
@@ -1697,7 +1628,7 @@
           <w:szCs w:val="22"/>
           <w:u w:val="single"/>
         </w:rPr>
-        <w:t xml:space="preserve"> AND AWARDS</w:t>
+        <w:t>:</w:t>
       </w:r>
       <w:r>
         <w:rPr>
@@ -1707,8 +1638,226 @@
           <w:szCs w:val="22"/>
           <w:u w:val="single"/>
         </w:rPr>
-        <w:t>:</w:t>
-      </w:r>
+        <w:tab/>
+      </w:r>
+    </w:p>
+    <w:p>
+      <w:pPr>
+        <w:rPr>
+          <w:rFonts w:ascii="Times New Roman" w:hAnsi="Times New Roman" w:cs="Times New Roman"/>
+          <w:sz w:val="10"/>
+          <w:szCs w:val="20"/>
+        </w:rPr>
+      </w:pPr>
+    </w:p>
+    <w:p>
+      <w:pPr>
+        <w:tabs>
+          <w:tab w:val="right" w:pos="10800"/>
+        </w:tabs>
+        <w:rPr>
+          <w:rFonts w:ascii="Times New Roman" w:eastAsia="Times New Roman" w:hAnsi="Times New Roman" w:cs="Times New Roman"/>
+          <w:bCs/>
+          <w:sz w:val="20"/>
+          <w:szCs w:val="20"/>
+        </w:rPr>
+      </w:pPr>
+      <w:r>
+        <w:rPr>
+          <w:rFonts w:ascii="Times New Roman" w:eastAsia="Times New Roman" w:hAnsi="Times New Roman" w:cs="Times New Roman"/>
+          <w:bCs/>
+          <w:sz w:val="20"/>
+          <w:szCs w:val="20"/>
+        </w:rPr>
+        <w:t xml:space="preserve">University of California Cooperative Extension Vegetable </w:t>
+      </w:r>
+      <w:r>
+        <w:rPr>
+          <w:rFonts w:ascii="Times New Roman" w:eastAsia="Times New Roman" w:hAnsi="Times New Roman" w:cs="Times New Roman"/>
+          <w:bCs/>
+          <w:sz w:val="20"/>
+          <w:szCs w:val="20"/>
+        </w:rPr>
+        <w:t>Crops Newsletter serving Colusa, Sutter and Yuba Counties</w:t>
+      </w:r>
+      <w:r>
+        <w:rPr>
+          <w:rFonts w:ascii="Times New Roman" w:eastAsia="Times New Roman" w:hAnsi="Times New Roman" w:cs="Times New Roman"/>
+          <w:bCs/>
+          <w:sz w:val="20"/>
+          <w:szCs w:val="20"/>
+        </w:rPr>
+        <w:t xml:space="preserve"> </w:t>
+      </w:r>
+      <w:r>
+        <w:rPr>
+          <w:rFonts w:ascii="Times New Roman" w:eastAsia="Times New Roman" w:hAnsi="Times New Roman" w:cs="Times New Roman"/>
+          <w:bCs/>
+          <w:sz w:val="20"/>
+          <w:szCs w:val="20"/>
+        </w:rPr>
+        <w:t>Aug/Sept 2022</w:t>
+      </w:r>
+    </w:p>
+    <w:p>
+      <w:pPr>
+        <w:pStyle w:val="ListParagraph"/>
+        <w:numPr>
+          <w:ilvl w:val="0"/>
+          <w:numId w:val="13"/>
+        </w:numPr>
+        <w:tabs>
+          <w:tab w:val="right" w:pos="10800"/>
+        </w:tabs>
+        <w:rPr>
+          <w:rFonts w:ascii="Times New Roman" w:eastAsia="Times New Roman" w:hAnsi="Times New Roman" w:cs="Times New Roman"/>
+          <w:bCs/>
+          <w:sz w:val="20"/>
+          <w:szCs w:val="20"/>
+        </w:rPr>
+      </w:pPr>
+      <w:r>
+        <w:rPr>
+          <w:rFonts w:ascii="Times New Roman" w:eastAsia="Times New Roman" w:hAnsi="Times New Roman" w:cs="Times New Roman"/>
+          <w:bCs/>
+          <w:i/>
+          <w:iCs/>
+          <w:sz w:val="20"/>
+          <w:szCs w:val="20"/>
+        </w:rPr>
+        <w:t>The South American Tomato Leafminer Tuta absoluta: Threats of Invasion and Future Plans for Control</w:t>
+      </w:r>
+    </w:p>
+    <w:p>
+      <w:pPr>
+        <w:tabs>
+          <w:tab w:val="right" w:pos="10800"/>
+        </w:tabs>
+        <w:rPr>
+          <w:rFonts w:ascii="Times New Roman" w:eastAsia="Times New Roman" w:hAnsi="Times New Roman" w:cs="Times New Roman"/>
+          <w:bCs/>
+          <w:sz w:val="10"/>
+          <w:szCs w:val="10"/>
+        </w:rPr>
+      </w:pPr>
+    </w:p>
+    <w:p>
+      <w:pPr>
+        <w:rPr>
+          <w:rFonts w:ascii="Times New Roman" w:hAnsi="Times New Roman" w:cs="Times New Roman"/>
+          <w:sz w:val="20"/>
+          <w:szCs w:val="20"/>
+        </w:rPr>
+      </w:pPr>
+      <w:r>
+        <w:rPr>
+          <w:rFonts w:ascii="Times New Roman" w:hAnsi="Times New Roman" w:cs="Times New Roman"/>
+          <w:sz w:val="20"/>
+          <w:szCs w:val="20"/>
+        </w:rPr>
+        <w:t>Sacramento Valley Processing Tomato Production Meeting (Invited)</w:t>
+      </w:r>
+      <w:r>
+        <w:rPr>
+          <w:rFonts w:ascii="Times New Roman" w:hAnsi="Times New Roman" w:cs="Times New Roman"/>
+          <w:sz w:val="20"/>
+          <w:szCs w:val="20"/>
+        </w:rPr>
+        <w:tab/>
+      </w:r>
+      <w:r>
+        <w:rPr>
+          <w:rFonts w:ascii="Times New Roman" w:hAnsi="Times New Roman" w:cs="Times New Roman"/>
+          <w:sz w:val="20"/>
+          <w:szCs w:val="20"/>
+        </w:rPr>
+        <w:tab/>
+      </w:r>
+      <w:r>
+        <w:rPr>
+          <w:rFonts w:ascii="Times New Roman" w:hAnsi="Times New Roman" w:cs="Times New Roman"/>
+          <w:sz w:val="20"/>
+          <w:szCs w:val="20"/>
+        </w:rPr>
+        <w:tab/>
+      </w:r>
+      <w:r>
+        <w:rPr>
+          <w:rFonts w:ascii="Times New Roman" w:hAnsi="Times New Roman" w:cs="Times New Roman"/>
+          <w:sz w:val="20"/>
+          <w:szCs w:val="20"/>
+        </w:rPr>
+        <w:tab/>
+      </w:r>
+      <w:r>
+        <w:rPr>
+          <w:rFonts w:ascii="Times New Roman" w:hAnsi="Times New Roman" w:cs="Times New Roman"/>
+          <w:sz w:val="20"/>
+          <w:szCs w:val="20"/>
+        </w:rPr>
+        <w:tab/>
+      </w:r>
+      <w:r>
+        <w:rPr>
+          <w:rFonts w:ascii="Times New Roman" w:hAnsi="Times New Roman" w:cs="Times New Roman"/>
+          <w:sz w:val="20"/>
+          <w:szCs w:val="20"/>
+        </w:rPr>
+        <w:tab/>
+        <w:t xml:space="preserve">     February 2022</w:t>
+      </w:r>
+    </w:p>
+    <w:p>
+      <w:pPr>
+        <w:pStyle w:val="ListParagraph"/>
+        <w:numPr>
+          <w:ilvl w:val="0"/>
+          <w:numId w:val="11"/>
+        </w:numPr>
+        <w:rPr>
+          <w:rFonts w:ascii="Times New Roman" w:hAnsi="Times New Roman" w:cs="Times New Roman"/>
+          <w:sz w:val="20"/>
+          <w:szCs w:val="20"/>
+        </w:rPr>
+      </w:pPr>
+      <w:r>
+        <w:rPr>
+          <w:rFonts w:ascii="Times New Roman" w:hAnsi="Times New Roman" w:cs="Times New Roman"/>
+          <w:i/>
+          <w:iCs/>
+          <w:sz w:val="20"/>
+          <w:szCs w:val="20"/>
+        </w:rPr>
+        <w:t xml:space="preserve">Proactive IPM strategies for the invasion of Tomato Leafminer </w:t>
+      </w:r>
+      <w:r>
+        <w:rPr>
+          <w:rFonts w:ascii="Times New Roman" w:hAnsi="Times New Roman" w:cs="Times New Roman"/>
+          <w:sz w:val="20"/>
+          <w:szCs w:val="20"/>
+        </w:rPr>
+        <w:t>Tuta absoluta</w:t>
+      </w:r>
+    </w:p>
+    <w:p>
+      <w:pPr>
+        <w:tabs>
+          <w:tab w:val="right" w:pos="10800"/>
+        </w:tabs>
+        <w:rPr>
+          <w:rFonts w:ascii="Times New Roman" w:eastAsia="Times New Roman" w:hAnsi="Times New Roman" w:cs="Times New Roman"/>
+          <w:bCs/>
+          <w:sz w:val="20"/>
+          <w:szCs w:val="20"/>
+        </w:rPr>
+      </w:pPr>
+    </w:p>
+    <w:p>
+      <w:pPr>
+        <w:tabs>
+          <w:tab w:val="right" w:pos="10800"/>
+        </w:tabs>
+      </w:pPr>
       <w:r>
         <w:rPr>
           <w:rFonts w:ascii="Times New Roman" w:eastAsia="Times New Roman" w:hAnsi="Times New Roman" w:cs="Times New Roman"/>
@@ -1717,276 +1866,8 @@
           <w:szCs w:val="22"/>
           <w:u w:val="single"/>
         </w:rPr>
-        <w:tab/>
-      </w:r>
-    </w:p>
-    <w:p>
-      <w:pPr>
-        <w:rPr>
-          <w:rFonts w:ascii="Times New Roman" w:hAnsi="Times New Roman" w:cs="Times New Roman"/>
-          <w:sz w:val="10"/>
-          <w:szCs w:val="20"/>
-        </w:rPr>
-      </w:pPr>
-    </w:p>
-    <w:p>
-      <w:pPr>
-        <w:tabs>
-          <w:tab w:val="right" w:pos="10800"/>
-        </w:tabs>
-        <w:rPr>
-          <w:rFonts w:ascii="Times New Roman" w:hAnsi="Times New Roman" w:cs="Times New Roman"/>
-          <w:sz w:val="20"/>
-          <w:szCs w:val="20"/>
-        </w:rPr>
-      </w:pPr>
-      <w:r>
-        <w:rPr>
-          <w:rFonts w:ascii="Times New Roman" w:hAnsi="Times New Roman" w:cs="Times New Roman"/>
-          <w:sz w:val="20"/>
-          <w:szCs w:val="20"/>
-        </w:rPr>
-        <w:t xml:space="preserve">WSU </w:t>
-      </w:r>
-      <w:r>
-        <w:rPr>
-          <w:rFonts w:ascii="Times New Roman" w:hAnsi="Times New Roman" w:cs="Times New Roman"/>
-          <w:sz w:val="20"/>
-          <w:szCs w:val="20"/>
-        </w:rPr>
-        <w:t>C</w:t>
-      </w:r>
-      <w:r>
-        <w:rPr>
-          <w:rFonts w:ascii="Times New Roman" w:hAnsi="Times New Roman" w:cs="Times New Roman"/>
-          <w:sz w:val="20"/>
-          <w:szCs w:val="20"/>
-        </w:rPr>
-        <w:t>SANR Lawrence Hickman Endowed Graduate Fellowship in Sustainable Agriculture ($1000)</w:t>
-      </w:r>
-      <w:r>
-        <w:rPr>
-          <w:rFonts w:ascii="Times New Roman" w:hAnsi="Times New Roman" w:cs="Times New Roman"/>
-          <w:sz w:val="20"/>
-          <w:szCs w:val="20"/>
-        </w:rPr>
-        <w:tab/>
-        <w:t>2021</w:t>
-      </w:r>
-    </w:p>
-    <w:p>
-      <w:pPr>
-        <w:tabs>
-          <w:tab w:val="right" w:pos="10800"/>
-        </w:tabs>
-        <w:rPr>
-          <w:rFonts w:ascii="Times New Roman" w:hAnsi="Times New Roman" w:cs="Times New Roman"/>
-          <w:sz w:val="20"/>
-          <w:szCs w:val="20"/>
-        </w:rPr>
-      </w:pPr>
-      <w:r>
-        <w:rPr>
-          <w:rFonts w:ascii="Times New Roman" w:hAnsi="Times New Roman" w:cs="Times New Roman"/>
-          <w:sz w:val="20"/>
-          <w:szCs w:val="20"/>
-        </w:rPr>
-        <w:t>Outstanding PhD Student of the Year, WSU Department of Entomology ($2000)</w:t>
-      </w:r>
-      <w:r>
-        <w:rPr>
-          <w:rFonts w:ascii="Times New Roman" w:hAnsi="Times New Roman" w:cs="Times New Roman"/>
-          <w:sz w:val="20"/>
-          <w:szCs w:val="20"/>
-        </w:rPr>
-        <w:tab/>
-        <w:t>2019</w:t>
-      </w:r>
-    </w:p>
-    <w:p>
-      <w:pPr>
-        <w:tabs>
-          <w:tab w:val="right" w:pos="10800"/>
-        </w:tabs>
-        <w:rPr>
-          <w:rFonts w:ascii="Times New Roman" w:hAnsi="Times New Roman" w:cs="Times New Roman"/>
-          <w:sz w:val="20"/>
-          <w:szCs w:val="20"/>
-        </w:rPr>
-      </w:pPr>
-      <w:r>
-        <w:rPr>
-          <w:rFonts w:ascii="Times New Roman" w:hAnsi="Times New Roman" w:cs="Times New Roman"/>
-          <w:sz w:val="20"/>
-          <w:szCs w:val="20"/>
-        </w:rPr>
-        <w:t xml:space="preserve">Achievement Rewards for College Scientists </w:t>
-      </w:r>
-      <w:r>
-        <w:rPr>
-          <w:rFonts w:ascii="Times New Roman" w:hAnsi="Times New Roman" w:cs="Times New Roman"/>
-          <w:sz w:val="20"/>
-          <w:szCs w:val="20"/>
-        </w:rPr>
-        <w:t xml:space="preserve">Fellowship </w:t>
-      </w:r>
-      <w:r>
-        <w:rPr>
-          <w:rFonts w:ascii="Times New Roman" w:hAnsi="Times New Roman" w:cs="Times New Roman"/>
-          <w:sz w:val="20"/>
-          <w:szCs w:val="20"/>
-        </w:rPr>
-        <w:t>($</w:t>
-      </w:r>
-      <w:r>
-        <w:rPr>
-          <w:rFonts w:ascii="Times New Roman" w:hAnsi="Times New Roman" w:cs="Times New Roman"/>
-          <w:sz w:val="20"/>
-          <w:szCs w:val="20"/>
-        </w:rPr>
-        <w:t>22</w:t>
-      </w:r>
-      <w:r>
-        <w:rPr>
-          <w:rFonts w:ascii="Times New Roman" w:hAnsi="Times New Roman" w:cs="Times New Roman"/>
-          <w:sz w:val="20"/>
-          <w:szCs w:val="20"/>
-        </w:rPr>
-        <w:t>,500)</w:t>
-      </w:r>
-      <w:r>
-        <w:rPr>
-          <w:rFonts w:ascii="Times New Roman" w:hAnsi="Times New Roman" w:cs="Times New Roman"/>
-          <w:sz w:val="20"/>
-          <w:szCs w:val="20"/>
-        </w:rPr>
-        <w:tab/>
-        <w:t>2016-2019</w:t>
-      </w:r>
-    </w:p>
-    <w:p>
-      <w:pPr>
-        <w:tabs>
-          <w:tab w:val="right" w:pos="10800"/>
-        </w:tabs>
-        <w:rPr>
-          <w:rFonts w:ascii="Times New Roman" w:hAnsi="Times New Roman" w:cs="Times New Roman"/>
-          <w:sz w:val="20"/>
-          <w:szCs w:val="20"/>
-        </w:rPr>
-      </w:pPr>
-      <w:r>
-        <w:rPr>
-          <w:rFonts w:ascii="Times New Roman" w:hAnsi="Times New Roman" w:cs="Times New Roman"/>
-          <w:sz w:val="20"/>
-          <w:szCs w:val="20"/>
-        </w:rPr>
-        <w:t>Cornell University College of Agriculture and Life Sciences</w:t>
-      </w:r>
-      <w:r>
-        <w:rPr>
-          <w:rFonts w:ascii="Times New Roman" w:hAnsi="Times New Roman" w:cs="Times New Roman"/>
-          <w:sz w:val="20"/>
-          <w:szCs w:val="20"/>
-        </w:rPr>
-        <w:t xml:space="preserve"> Hatch Grant ($1000)</w:t>
-      </w:r>
-      <w:r>
-        <w:rPr>
-          <w:rFonts w:ascii="Times New Roman" w:hAnsi="Times New Roman" w:cs="Times New Roman"/>
-          <w:sz w:val="20"/>
-          <w:szCs w:val="20"/>
-        </w:rPr>
-        <w:t xml:space="preserve">                     </w:t>
-      </w:r>
-      <w:r>
-        <w:rPr>
-          <w:rFonts w:ascii="Times New Roman" w:hAnsi="Times New Roman" w:cs="Times New Roman"/>
-          <w:sz w:val="20"/>
-          <w:szCs w:val="20"/>
-        </w:rPr>
-        <w:tab/>
-        <w:t>2015-2016</w:t>
-      </w:r>
-    </w:p>
-    <w:p>
-      <w:pPr>
-        <w:tabs>
-          <w:tab w:val="right" w:pos="10800"/>
-        </w:tabs>
-        <w:rPr>
-          <w:rFonts w:ascii="Times New Roman" w:hAnsi="Times New Roman" w:cs="Times New Roman"/>
-          <w:sz w:val="20"/>
-          <w:szCs w:val="20"/>
-        </w:rPr>
-      </w:pPr>
-      <w:r>
-        <w:rPr>
-          <w:rFonts w:ascii="Times New Roman" w:hAnsi="Times New Roman" w:cs="Times New Roman"/>
-          <w:sz w:val="20"/>
-          <w:szCs w:val="20"/>
-        </w:rPr>
-        <w:t>Robert F. and Mary Lou Harwood Graduate Fellowship ($</w:t>
-      </w:r>
-      <w:r>
-        <w:rPr>
-          <w:rFonts w:ascii="Times New Roman" w:hAnsi="Times New Roman" w:cs="Times New Roman"/>
-          <w:sz w:val="20"/>
-          <w:szCs w:val="20"/>
-        </w:rPr>
-        <w:t>6</w:t>
-      </w:r>
-      <w:r>
-        <w:rPr>
-          <w:rFonts w:ascii="Times New Roman" w:hAnsi="Times New Roman" w:cs="Times New Roman"/>
-          <w:sz w:val="20"/>
-          <w:szCs w:val="20"/>
-        </w:rPr>
-        <w:t>00</w:t>
-      </w:r>
-      <w:r>
-        <w:rPr>
-          <w:rFonts w:ascii="Times New Roman" w:hAnsi="Times New Roman" w:cs="Times New Roman"/>
-          <w:sz w:val="20"/>
-          <w:szCs w:val="20"/>
-        </w:rPr>
-        <w:t>)</w:t>
-      </w:r>
-      <w:r>
-        <w:rPr>
-          <w:rFonts w:ascii="Times New Roman" w:hAnsi="Times New Roman" w:cs="Times New Roman"/>
-          <w:sz w:val="20"/>
-          <w:szCs w:val="20"/>
-        </w:rPr>
-        <w:tab/>
-      </w:r>
-      <w:r>
-        <w:rPr>
-          <w:rFonts w:ascii="Times New Roman" w:hAnsi="Times New Roman" w:cs="Times New Roman"/>
-          <w:sz w:val="20"/>
-          <w:szCs w:val="20"/>
-        </w:rPr>
-        <w:t>2019</w:t>
-      </w:r>
-    </w:p>
-    <w:p>
-      <w:pPr>
-        <w:tabs>
-          <w:tab w:val="right" w:pos="10800"/>
-        </w:tabs>
-        <w:rPr>
-          <w:rFonts w:ascii="Times New Roman" w:hAnsi="Times New Roman" w:cs="Times New Roman"/>
-          <w:sz w:val="20"/>
-          <w:szCs w:val="20"/>
-        </w:rPr>
-      </w:pPr>
-    </w:p>
-    <w:p>
-      <w:pPr>
-        <w:tabs>
-          <w:tab w:val="right" w:pos="10800"/>
-        </w:tabs>
-      </w:pPr>
+        <w:t>GRANT SUPPORT</w:t>
+      </w:r>
       <w:r>
         <w:rPr>
           <w:rFonts w:ascii="Times New Roman" w:eastAsia="Times New Roman" w:hAnsi="Times New Roman" w:cs="Times New Roman"/>
@@ -1995,6 +1876,293 @@
           <w:szCs w:val="22"/>
           <w:u w:val="single"/>
         </w:rPr>
+        <w:t xml:space="preserve"> AND AWARDS</w:t>
+      </w:r>
+      <w:r>
+        <w:rPr>
+          <w:rFonts w:ascii="Times New Roman" w:eastAsia="Times New Roman" w:hAnsi="Times New Roman" w:cs="Times New Roman"/>
+          <w:b/>
+          <w:sz w:val="22"/>
+          <w:szCs w:val="22"/>
+          <w:u w:val="single"/>
+        </w:rPr>
+        <w:t>:</w:t>
+      </w:r>
+      <w:r>
+        <w:rPr>
+          <w:rFonts w:ascii="Times New Roman" w:eastAsia="Times New Roman" w:hAnsi="Times New Roman" w:cs="Times New Roman"/>
+          <w:b/>
+          <w:sz w:val="22"/>
+          <w:szCs w:val="22"/>
+          <w:u w:val="single"/>
+        </w:rPr>
+        <w:tab/>
+      </w:r>
+    </w:p>
+    <w:p>
+      <w:pPr>
+        <w:rPr>
+          <w:rFonts w:ascii="Times New Roman" w:hAnsi="Times New Roman" w:cs="Times New Roman"/>
+          <w:sz w:val="10"/>
+          <w:szCs w:val="20"/>
+        </w:rPr>
+      </w:pPr>
+    </w:p>
+    <w:p>
+      <w:pPr>
+        <w:tabs>
+          <w:tab w:val="right" w:pos="10800"/>
+        </w:tabs>
+        <w:rPr>
+          <w:rFonts w:ascii="Times New Roman" w:hAnsi="Times New Roman" w:cs="Times New Roman"/>
+          <w:sz w:val="20"/>
+          <w:szCs w:val="20"/>
+        </w:rPr>
+      </w:pPr>
+      <w:r>
+        <w:rPr>
+          <w:rFonts w:ascii="Times New Roman" w:hAnsi="Times New Roman" w:cs="Times New Roman"/>
+          <w:sz w:val="20"/>
+          <w:szCs w:val="20"/>
+        </w:rPr>
+        <w:t xml:space="preserve">WSU </w:t>
+      </w:r>
+      <w:r>
+        <w:rPr>
+          <w:rFonts w:ascii="Times New Roman" w:hAnsi="Times New Roman" w:cs="Times New Roman"/>
+          <w:sz w:val="20"/>
+          <w:szCs w:val="20"/>
+        </w:rPr>
+        <w:t>C</w:t>
+      </w:r>
+      <w:r>
+        <w:rPr>
+          <w:rFonts w:ascii="Times New Roman" w:hAnsi="Times New Roman" w:cs="Times New Roman"/>
+          <w:sz w:val="20"/>
+          <w:szCs w:val="20"/>
+        </w:rPr>
+        <w:t>SANR Lawrence Hickman Endowed Graduate Fellowship in Sustainable Agriculture ($1000)</w:t>
+      </w:r>
+      <w:r>
+        <w:rPr>
+          <w:rFonts w:ascii="Times New Roman" w:hAnsi="Times New Roman" w:cs="Times New Roman"/>
+          <w:sz w:val="20"/>
+          <w:szCs w:val="20"/>
+        </w:rPr>
+        <w:tab/>
+        <w:t>2021</w:t>
+      </w:r>
+    </w:p>
+    <w:p>
+      <w:pPr>
+        <w:tabs>
+          <w:tab w:val="right" w:pos="10800"/>
+        </w:tabs>
+        <w:rPr>
+          <w:rFonts w:ascii="Times New Roman" w:hAnsi="Times New Roman" w:cs="Times New Roman"/>
+          <w:sz w:val="20"/>
+          <w:szCs w:val="20"/>
+        </w:rPr>
+      </w:pPr>
+      <w:r>
+        <w:rPr>
+          <w:rFonts w:ascii="Times New Roman" w:hAnsi="Times New Roman" w:cs="Times New Roman"/>
+          <w:sz w:val="20"/>
+          <w:szCs w:val="20"/>
+        </w:rPr>
+        <w:t>Outstanding PhD Student of the Year, WSU Department of Entomology ($2000)</w:t>
+      </w:r>
+      <w:r>
+        <w:rPr>
+          <w:rFonts w:ascii="Times New Roman" w:hAnsi="Times New Roman" w:cs="Times New Roman"/>
+          <w:sz w:val="20"/>
+          <w:szCs w:val="20"/>
+        </w:rPr>
+        <w:tab/>
+        <w:t>2019</w:t>
+      </w:r>
+    </w:p>
+    <w:p>
+      <w:pPr>
+        <w:tabs>
+          <w:tab w:val="right" w:pos="10800"/>
+        </w:tabs>
+        <w:rPr>
+          <w:rFonts w:ascii="Times New Roman" w:hAnsi="Times New Roman" w:cs="Times New Roman"/>
+          <w:sz w:val="20"/>
+          <w:szCs w:val="20"/>
+        </w:rPr>
+      </w:pPr>
+      <w:r>
+        <w:rPr>
+          <w:rFonts w:ascii="Times New Roman" w:hAnsi="Times New Roman" w:cs="Times New Roman"/>
+          <w:sz w:val="20"/>
+          <w:szCs w:val="20"/>
+        </w:rPr>
+        <w:t xml:space="preserve">Achievement Rewards for College Scientists </w:t>
+      </w:r>
+      <w:r>
+        <w:rPr>
+          <w:rFonts w:ascii="Times New Roman" w:hAnsi="Times New Roman" w:cs="Times New Roman"/>
+          <w:sz w:val="20"/>
+          <w:szCs w:val="20"/>
+        </w:rPr>
+        <w:t xml:space="preserve">Fellowship </w:t>
+      </w:r>
+      <w:r>
+        <w:rPr>
+          <w:rFonts w:ascii="Times New Roman" w:hAnsi="Times New Roman" w:cs="Times New Roman"/>
+          <w:sz w:val="20"/>
+          <w:szCs w:val="20"/>
+        </w:rPr>
+        <w:t>($</w:t>
+      </w:r>
+      <w:r>
+        <w:rPr>
+          <w:rFonts w:ascii="Times New Roman" w:hAnsi="Times New Roman" w:cs="Times New Roman"/>
+          <w:sz w:val="20"/>
+          <w:szCs w:val="20"/>
+        </w:rPr>
+        <w:t>22</w:t>
+      </w:r>
+      <w:r>
+        <w:rPr>
+          <w:rFonts w:ascii="Times New Roman" w:hAnsi="Times New Roman" w:cs="Times New Roman"/>
+          <w:sz w:val="20"/>
+          <w:szCs w:val="20"/>
+        </w:rPr>
+        <w:t>,500)</w:t>
+      </w:r>
+      <w:r>
+        <w:rPr>
+          <w:rFonts w:ascii="Times New Roman" w:hAnsi="Times New Roman" w:cs="Times New Roman"/>
+          <w:sz w:val="20"/>
+          <w:szCs w:val="20"/>
+        </w:rPr>
+        <w:tab/>
+        <w:t>2016-2019</w:t>
+      </w:r>
+    </w:p>
+    <w:p>
+      <w:pPr>
+        <w:tabs>
+          <w:tab w:val="right" w:pos="10800"/>
+        </w:tabs>
+        <w:rPr>
+          <w:rFonts w:ascii="Times New Roman" w:hAnsi="Times New Roman" w:cs="Times New Roman"/>
+          <w:sz w:val="20"/>
+          <w:szCs w:val="20"/>
+        </w:rPr>
+      </w:pPr>
+      <w:r>
+        <w:rPr>
+          <w:rFonts w:ascii="Times New Roman" w:hAnsi="Times New Roman" w:cs="Times New Roman"/>
+          <w:sz w:val="20"/>
+          <w:szCs w:val="20"/>
+        </w:rPr>
+        <w:t>Cornell University College of Agriculture and Life Sciences</w:t>
+      </w:r>
+      <w:r>
+        <w:rPr>
+          <w:rFonts w:ascii="Times New Roman" w:hAnsi="Times New Roman" w:cs="Times New Roman"/>
+          <w:sz w:val="20"/>
+          <w:szCs w:val="20"/>
+        </w:rPr>
+        <w:t xml:space="preserve"> Hatch Grant ($1000)</w:t>
+      </w:r>
+      <w:r>
+        <w:rPr>
+          <w:rFonts w:ascii="Times New Roman" w:hAnsi="Times New Roman" w:cs="Times New Roman"/>
+          <w:sz w:val="20"/>
+          <w:szCs w:val="20"/>
+        </w:rPr>
+        <w:t xml:space="preserve">                     </w:t>
+      </w:r>
+      <w:r>
+        <w:rPr>
+          <w:rFonts w:ascii="Times New Roman" w:hAnsi="Times New Roman" w:cs="Times New Roman"/>
+          <w:sz w:val="20"/>
+          <w:szCs w:val="20"/>
+        </w:rPr>
+        <w:tab/>
+        <w:t>2015-2016</w:t>
+      </w:r>
+    </w:p>
+    <w:p>
+      <w:pPr>
+        <w:tabs>
+          <w:tab w:val="right" w:pos="10800"/>
+        </w:tabs>
+        <w:rPr>
+          <w:rFonts w:ascii="Times New Roman" w:hAnsi="Times New Roman" w:cs="Times New Roman"/>
+          <w:sz w:val="20"/>
+          <w:szCs w:val="20"/>
+        </w:rPr>
+      </w:pPr>
+      <w:r>
+        <w:rPr>
+          <w:rFonts w:ascii="Times New Roman" w:hAnsi="Times New Roman" w:cs="Times New Roman"/>
+          <w:sz w:val="20"/>
+          <w:szCs w:val="20"/>
+        </w:rPr>
+        <w:t>Robert F. and Mary Lou Harwood Graduate Fellowship ($</w:t>
+      </w:r>
+      <w:r>
+        <w:rPr>
+          <w:rFonts w:ascii="Times New Roman" w:hAnsi="Times New Roman" w:cs="Times New Roman"/>
+          <w:sz w:val="20"/>
+          <w:szCs w:val="20"/>
+        </w:rPr>
+        <w:t>6</w:t>
+      </w:r>
+      <w:r>
+        <w:rPr>
+          <w:rFonts w:ascii="Times New Roman" w:hAnsi="Times New Roman" w:cs="Times New Roman"/>
+          <w:sz w:val="20"/>
+          <w:szCs w:val="20"/>
+        </w:rPr>
+        <w:t>00</w:t>
+      </w:r>
+      <w:r>
+        <w:rPr>
+          <w:rFonts w:ascii="Times New Roman" w:hAnsi="Times New Roman" w:cs="Times New Roman"/>
+          <w:sz w:val="20"/>
+          <w:szCs w:val="20"/>
+        </w:rPr>
+        <w:t>)</w:t>
+      </w:r>
+      <w:r>
+        <w:rPr>
+          <w:rFonts w:ascii="Times New Roman" w:hAnsi="Times New Roman" w:cs="Times New Roman"/>
+          <w:sz w:val="20"/>
+          <w:szCs w:val="20"/>
+        </w:rPr>
+        <w:tab/>
+      </w:r>
+      <w:r>
+        <w:rPr>
+          <w:rFonts w:ascii="Times New Roman" w:hAnsi="Times New Roman" w:cs="Times New Roman"/>
+          <w:sz w:val="20"/>
+          <w:szCs w:val="20"/>
+        </w:rPr>
+        <w:t>2019</w:t>
+      </w:r>
+    </w:p>
+    <w:p>
+      <w:pPr>
+        <w:tabs>
+          <w:tab w:val="right" w:pos="10800"/>
+        </w:tabs>
+      </w:pPr>
+      <w:r>
+        <w:rPr>
+          <w:rFonts w:ascii="Times New Roman" w:eastAsia="Times New Roman" w:hAnsi="Times New Roman" w:cs="Times New Roman"/>
+          <w:b/>
+          <w:sz w:val="22"/>
+          <w:szCs w:val="22"/>
+          <w:u w:val="single"/>
+        </w:rPr>
+        <w:lastRenderedPageBreak/>
         <w:t xml:space="preserve">PROFESSIONAL </w:t>
       </w:r>
       <w:r>
@@ -2213,7 +2381,6 @@
           <w:sz w:val="20"/>
           <w:szCs w:val="20"/>
         </w:rPr>
-        <w:lastRenderedPageBreak/>
         <w:t>Science Policy Fellowship</w:t>
       </w:r>
       <w:r>
@@ -3205,23 +3372,23 @@
     </w:p>
     <w:p>
       <w:pPr>
-        <w:rPr>
-          <w:rFonts w:ascii="Times New Roman" w:hAnsi="Times New Roman" w:cs="Times New Roman"/>
-          <w:sz w:val="18"/>
-          <w:szCs w:val="18"/>
-        </w:rPr>
-      </w:pPr>
-    </w:p>
-    <w:p>
-      <w:pPr>
         <w:tabs>
           <w:tab w:val="right" w:pos="10800"/>
         </w:tabs>
         <w:rPr>
-          <w:rFonts w:ascii="Times New Roman" w:hAnsi="Times New Roman" w:cs="Times New Roman"/>
-          <w:sz w:val="20"/>
-          <w:szCs w:val="20"/>
-        </w:rPr>
+          <w:rFonts w:ascii="Times New Roman" w:eastAsia="Times New Roman" w:hAnsi="Times New Roman" w:cs="Times New Roman"/>
+          <w:b/>
+          <w:sz w:val="20"/>
+          <w:szCs w:val="20"/>
+          <w:u w:val="single"/>
+        </w:rPr>
+      </w:pPr>
+    </w:p>
+    <w:p>
+      <w:pPr>
+        <w:tabs>
+          <w:tab w:val="right" w:pos="10800"/>
+        </w:tabs>
       </w:pPr>
       <w:r>
         <w:rPr>
@@ -3231,7 +3398,7 @@
           <w:szCs w:val="22"/>
           <w:u w:val="single"/>
         </w:rPr>
-        <w:t>WORK EXPERIENCE</w:t>
+        <w:t>PRESENTATIONS</w:t>
       </w:r>
       <w:r>
         <w:rPr>
@@ -3256,89 +3423,494 @@
     </w:p>
     <w:p>
       <w:pPr>
-        <w:tabs>
-          <w:tab w:val="right" w:pos="10800"/>
-        </w:tabs>
-        <w:rPr>
-          <w:rFonts w:ascii="Times New Roman" w:eastAsia="Times New Roman" w:hAnsi="Times New Roman" w:cs="Times New Roman"/>
-          <w:b/>
-          <w:sz w:val="4"/>
-          <w:szCs w:val="4"/>
-        </w:rPr>
-      </w:pPr>
-    </w:p>
-    <w:p>
-      <w:pPr>
-        <w:tabs>
-          <w:tab w:val="left" w:pos="9915"/>
-        </w:tabs>
-        <w:rPr>
-          <w:rFonts w:ascii="Times New Roman" w:hAnsi="Times New Roman" w:cs="Times New Roman"/>
-          <w:b/>
+        <w:rPr>
+          <w:rFonts w:ascii="Times New Roman" w:hAnsi="Times New Roman" w:cs="Times New Roman"/>
+          <w:sz w:val="10"/>
+          <w:szCs w:val="20"/>
+        </w:rPr>
+      </w:pPr>
+    </w:p>
+    <w:p>
+      <w:pPr>
+        <w:rPr>
+          <w:rFonts w:ascii="Times New Roman" w:hAnsi="Times New Roman" w:cs="Times New Roman"/>
+          <w:sz w:val="20"/>
+          <w:szCs w:val="20"/>
+        </w:rPr>
+      </w:pPr>
+      <w:r>
+        <w:rPr>
+          <w:rFonts w:ascii="Times New Roman" w:hAnsi="Times New Roman" w:cs="Times New Roman"/>
+          <w:sz w:val="20"/>
+          <w:szCs w:val="20"/>
+        </w:rPr>
+        <w:t>UC Davis 7</w:t>
+      </w:r>
+      <w:r>
+        <w:rPr>
+          <w:rFonts w:ascii="Times New Roman" w:hAnsi="Times New Roman" w:cs="Times New Roman"/>
+          <w:sz w:val="20"/>
+          <w:szCs w:val="20"/>
+          <w:vertAlign w:val="superscript"/>
+        </w:rPr>
+        <w:t>th</w:t>
+      </w:r>
+      <w:r>
+        <w:rPr>
+          <w:rFonts w:ascii="Times New Roman" w:hAnsi="Times New Roman" w:cs="Times New Roman"/>
+          <w:sz w:val="20"/>
+          <w:szCs w:val="20"/>
+        </w:rPr>
+        <w:t xml:space="preserve"> Annual Postdoctoral Research Symposium</w:t>
+      </w:r>
+      <w:r>
+        <w:rPr>
+          <w:rFonts w:ascii="Times New Roman" w:hAnsi="Times New Roman" w:cs="Times New Roman"/>
+          <w:sz w:val="20"/>
+          <w:szCs w:val="20"/>
+        </w:rPr>
+        <w:tab/>
+      </w:r>
+      <w:r>
+        <w:rPr>
+          <w:rFonts w:ascii="Times New Roman" w:hAnsi="Times New Roman" w:cs="Times New Roman"/>
+          <w:sz w:val="20"/>
+          <w:szCs w:val="20"/>
+        </w:rPr>
+        <w:tab/>
+      </w:r>
+      <w:r>
+        <w:rPr>
+          <w:rFonts w:ascii="Times New Roman" w:hAnsi="Times New Roman" w:cs="Times New Roman"/>
+          <w:sz w:val="20"/>
+          <w:szCs w:val="20"/>
+        </w:rPr>
+        <w:tab/>
+      </w:r>
+      <w:r>
+        <w:rPr>
+          <w:rFonts w:ascii="Times New Roman" w:hAnsi="Times New Roman" w:cs="Times New Roman"/>
+          <w:sz w:val="20"/>
+          <w:szCs w:val="20"/>
+        </w:rPr>
+        <w:tab/>
+      </w:r>
+      <w:r>
+        <w:rPr>
+          <w:rFonts w:ascii="Times New Roman" w:hAnsi="Times New Roman" w:cs="Times New Roman"/>
+          <w:sz w:val="20"/>
+          <w:szCs w:val="20"/>
+        </w:rPr>
+        <w:tab/>
+      </w:r>
+      <w:r>
+        <w:rPr>
+          <w:rFonts w:ascii="Times New Roman" w:hAnsi="Times New Roman" w:cs="Times New Roman"/>
+          <w:sz w:val="20"/>
+          <w:szCs w:val="20"/>
+        </w:rPr>
+        <w:tab/>
+      </w:r>
+      <w:r>
+        <w:rPr>
+          <w:rFonts w:ascii="Times New Roman" w:hAnsi="Times New Roman" w:cs="Times New Roman"/>
+          <w:sz w:val="20"/>
+          <w:szCs w:val="20"/>
+        </w:rPr>
+        <w:tab/>
+        <w:t xml:space="preserve">         March 2022</w:t>
+      </w:r>
+    </w:p>
+    <w:p>
+      <w:pPr>
+        <w:pStyle w:val="ListParagraph"/>
+        <w:numPr>
+          <w:ilvl w:val="0"/>
+          <w:numId w:val="11"/>
+        </w:numPr>
+        <w:rPr>
+          <w:rFonts w:ascii="Times New Roman" w:hAnsi="Times New Roman" w:cs="Times New Roman"/>
+          <w:sz w:val="20"/>
+          <w:szCs w:val="20"/>
+        </w:rPr>
+      </w:pPr>
+      <w:r>
+        <w:rPr>
+          <w:rFonts w:ascii="Times New Roman" w:hAnsi="Times New Roman" w:cs="Times New Roman"/>
+          <w:i/>
           <w:iCs/>
           <w:sz w:val="20"/>
           <w:szCs w:val="20"/>
         </w:rPr>
-      </w:pPr>
-      <w:r>
-        <w:rPr>
-          <w:rFonts w:ascii="Times New Roman" w:hAnsi="Times New Roman" w:cs="Times New Roman"/>
-          <w:b/>
+        <w:t>A Proactive Approach to Prepare for Invasion of South American Tomato Leafminer</w:t>
+      </w:r>
+      <w:r>
+        <w:rPr>
+          <w:rFonts w:ascii="Times New Roman" w:hAnsi="Times New Roman" w:cs="Times New Roman"/>
+          <w:sz w:val="20"/>
+          <w:szCs w:val="20"/>
+        </w:rPr>
+        <w:t>, Tuta absoluta</w:t>
+      </w:r>
+    </w:p>
+    <w:p>
+      <w:pPr>
+        <w:rPr>
+          <w:rFonts w:ascii="Times New Roman" w:hAnsi="Times New Roman" w:cs="Times New Roman"/>
+          <w:sz w:val="20"/>
+          <w:szCs w:val="20"/>
+        </w:rPr>
+      </w:pPr>
+      <w:r>
+        <w:rPr>
+          <w:rFonts w:ascii="Times New Roman" w:hAnsi="Times New Roman" w:cs="Times New Roman"/>
+          <w:sz w:val="20"/>
+          <w:szCs w:val="20"/>
+        </w:rPr>
+        <w:t>UC Davis Animal Behavior Graduate Group Seminar</w:t>
+      </w:r>
+      <w:r>
+        <w:rPr>
+          <w:rFonts w:ascii="Times New Roman" w:hAnsi="Times New Roman" w:cs="Times New Roman"/>
+          <w:sz w:val="20"/>
+          <w:szCs w:val="20"/>
+        </w:rPr>
+        <w:tab/>
+      </w:r>
+      <w:r>
+        <w:rPr>
+          <w:rFonts w:ascii="Times New Roman" w:hAnsi="Times New Roman" w:cs="Times New Roman"/>
+          <w:sz w:val="20"/>
+          <w:szCs w:val="20"/>
+        </w:rPr>
+        <w:t>(Invited)</w:t>
+      </w:r>
+      <w:r>
+        <w:rPr>
+          <w:rFonts w:ascii="Times New Roman" w:hAnsi="Times New Roman" w:cs="Times New Roman"/>
+          <w:sz w:val="20"/>
+          <w:szCs w:val="20"/>
+        </w:rPr>
+        <w:tab/>
+      </w:r>
+      <w:r>
+        <w:rPr>
+          <w:rFonts w:ascii="Times New Roman" w:hAnsi="Times New Roman" w:cs="Times New Roman"/>
+          <w:sz w:val="20"/>
+          <w:szCs w:val="20"/>
+        </w:rPr>
+        <w:tab/>
+      </w:r>
+      <w:r>
+        <w:rPr>
+          <w:rFonts w:ascii="Times New Roman" w:hAnsi="Times New Roman" w:cs="Times New Roman"/>
+          <w:sz w:val="20"/>
+          <w:szCs w:val="20"/>
+        </w:rPr>
+        <w:tab/>
+      </w:r>
+      <w:r>
+        <w:rPr>
+          <w:rFonts w:ascii="Times New Roman" w:hAnsi="Times New Roman" w:cs="Times New Roman"/>
+          <w:sz w:val="20"/>
+          <w:szCs w:val="20"/>
+        </w:rPr>
+        <w:tab/>
+      </w:r>
+      <w:r>
+        <w:rPr>
+          <w:rFonts w:ascii="Times New Roman" w:hAnsi="Times New Roman" w:cs="Times New Roman"/>
+          <w:sz w:val="20"/>
+          <w:szCs w:val="20"/>
+        </w:rPr>
+        <w:tab/>
+      </w:r>
+      <w:r>
+        <w:rPr>
+          <w:rFonts w:ascii="Times New Roman" w:hAnsi="Times New Roman" w:cs="Times New Roman"/>
+          <w:sz w:val="20"/>
+          <w:szCs w:val="20"/>
+        </w:rPr>
+        <w:tab/>
+      </w:r>
+      <w:r>
+        <w:rPr>
+          <w:rFonts w:ascii="Times New Roman" w:hAnsi="Times New Roman" w:cs="Times New Roman"/>
+          <w:sz w:val="20"/>
+          <w:szCs w:val="20"/>
+        </w:rPr>
+        <w:tab/>
+        <w:t xml:space="preserve">       January 2022</w:t>
+      </w:r>
+    </w:p>
+    <w:p>
+      <w:pPr>
+        <w:pStyle w:val="ListParagraph"/>
+        <w:numPr>
+          <w:ilvl w:val="0"/>
+          <w:numId w:val="11"/>
+        </w:numPr>
+        <w:rPr>
+          <w:rFonts w:ascii="Times New Roman" w:hAnsi="Times New Roman" w:cs="Times New Roman"/>
+          <w:sz w:val="20"/>
+          <w:szCs w:val="20"/>
+        </w:rPr>
+      </w:pPr>
+      <w:r>
+        <w:rPr>
+          <w:rFonts w:ascii="Times New Roman" w:hAnsi="Times New Roman" w:cs="Times New Roman"/>
+          <w:i/>
           <w:iCs/>
           <w:sz w:val="20"/>
           <w:szCs w:val="20"/>
         </w:rPr>
-        <w:t>Washington State University</w:t>
-      </w:r>
-    </w:p>
-    <w:p>
-      <w:pPr>
-        <w:tabs>
-          <w:tab w:val="left" w:pos="9915"/>
-        </w:tabs>
-        <w:rPr>
-          <w:rFonts w:ascii="Times New Roman" w:hAnsi="Times New Roman" w:cs="Times New Roman"/>
-          <w:sz w:val="20"/>
-          <w:szCs w:val="20"/>
-        </w:rPr>
-      </w:pPr>
-      <w:r>
-        <w:rPr>
-          <w:rFonts w:ascii="Times New Roman" w:hAnsi="Times New Roman" w:cs="Times New Roman"/>
-          <w:b/>
-          <w:i/>
-          <w:sz w:val="20"/>
-          <w:szCs w:val="20"/>
-        </w:rPr>
-        <w:t xml:space="preserve">CRLA Certified </w:t>
-      </w:r>
-      <w:r>
-        <w:rPr>
-          <w:rFonts w:ascii="Times New Roman" w:hAnsi="Times New Roman" w:cs="Times New Roman"/>
-          <w:b/>
-          <w:i/>
-          <w:sz w:val="20"/>
-          <w:szCs w:val="20"/>
-        </w:rPr>
-        <w:t>Tutor</w:t>
-      </w:r>
-      <w:r>
-        <w:rPr>
-          <w:rFonts w:ascii="Times New Roman" w:hAnsi="Times New Roman" w:cs="Times New Roman"/>
-          <w:b/>
-          <w:i/>
-          <w:sz w:val="20"/>
-          <w:szCs w:val="20"/>
-        </w:rPr>
-        <w:t xml:space="preserve">                                                                                                                                                                </w:t>
-      </w:r>
-      <w:r>
-        <w:rPr>
-          <w:rFonts w:ascii="Times New Roman" w:hAnsi="Times New Roman" w:cs="Times New Roman"/>
-          <w:sz w:val="20"/>
-          <w:szCs w:val="20"/>
-        </w:rPr>
-        <w:t>Spring 2017</w:t>
+        <w:t>Insect Predators Drive Vector-borne Pathogen Dynamics through Feeding and Fear</w:t>
+      </w:r>
+    </w:p>
+    <w:p>
+      <w:pPr>
+        <w:rPr>
+          <w:rFonts w:ascii="Times New Roman" w:hAnsi="Times New Roman" w:cs="Times New Roman"/>
+          <w:sz w:val="20"/>
+          <w:szCs w:val="20"/>
+        </w:rPr>
+      </w:pPr>
+      <w:r>
+        <w:rPr>
+          <w:rFonts w:ascii="Times New Roman" w:hAnsi="Times New Roman" w:cs="Times New Roman"/>
+          <w:sz w:val="20"/>
+          <w:szCs w:val="20"/>
+        </w:rPr>
+        <w:t xml:space="preserve">WSU </w:t>
+      </w:r>
+      <w:r>
+        <w:rPr>
+          <w:rFonts w:ascii="Times New Roman" w:hAnsi="Times New Roman" w:cs="Times New Roman"/>
+          <w:sz w:val="20"/>
+          <w:szCs w:val="20"/>
+        </w:rPr>
+        <w:t>Doctoral Examination Seminar</w:t>
+      </w:r>
+      <w:r>
+        <w:rPr>
+          <w:rFonts w:ascii="Times New Roman" w:hAnsi="Times New Roman" w:cs="Times New Roman"/>
+          <w:sz w:val="20"/>
+          <w:szCs w:val="20"/>
+        </w:rPr>
+        <w:tab/>
+      </w:r>
+      <w:r>
+        <w:rPr>
+          <w:rFonts w:ascii="Times New Roman" w:hAnsi="Times New Roman" w:cs="Times New Roman"/>
+          <w:sz w:val="20"/>
+          <w:szCs w:val="20"/>
+        </w:rPr>
+        <w:tab/>
+      </w:r>
+      <w:r>
+        <w:rPr>
+          <w:rFonts w:ascii="Times New Roman" w:hAnsi="Times New Roman" w:cs="Times New Roman"/>
+          <w:sz w:val="20"/>
+          <w:szCs w:val="20"/>
+        </w:rPr>
+        <w:tab/>
+      </w:r>
+      <w:r>
+        <w:rPr>
+          <w:rFonts w:ascii="Times New Roman" w:hAnsi="Times New Roman" w:cs="Times New Roman"/>
+          <w:sz w:val="20"/>
+          <w:szCs w:val="20"/>
+        </w:rPr>
+        <w:tab/>
+      </w:r>
+      <w:r>
+        <w:rPr>
+          <w:rFonts w:ascii="Times New Roman" w:hAnsi="Times New Roman" w:cs="Times New Roman"/>
+          <w:sz w:val="20"/>
+          <w:szCs w:val="20"/>
+        </w:rPr>
+        <w:tab/>
+      </w:r>
+      <w:r>
+        <w:rPr>
+          <w:rFonts w:ascii="Times New Roman" w:hAnsi="Times New Roman" w:cs="Times New Roman"/>
+          <w:sz w:val="20"/>
+          <w:szCs w:val="20"/>
+        </w:rPr>
+        <w:tab/>
+      </w:r>
+      <w:r>
+        <w:rPr>
+          <w:rFonts w:ascii="Times New Roman" w:hAnsi="Times New Roman" w:cs="Times New Roman"/>
+          <w:sz w:val="20"/>
+          <w:szCs w:val="20"/>
+        </w:rPr>
+        <w:tab/>
+      </w:r>
+      <w:r>
+        <w:rPr>
+          <w:rFonts w:ascii="Times New Roman" w:hAnsi="Times New Roman" w:cs="Times New Roman"/>
+          <w:sz w:val="20"/>
+          <w:szCs w:val="20"/>
+        </w:rPr>
+        <w:tab/>
+      </w:r>
+      <w:r>
+        <w:rPr>
+          <w:rFonts w:ascii="Times New Roman" w:hAnsi="Times New Roman" w:cs="Times New Roman"/>
+          <w:sz w:val="20"/>
+          <w:szCs w:val="20"/>
+        </w:rPr>
+        <w:tab/>
+      </w:r>
+      <w:r>
+        <w:rPr>
+          <w:rFonts w:ascii="Times New Roman" w:hAnsi="Times New Roman" w:cs="Times New Roman"/>
+          <w:sz w:val="20"/>
+          <w:szCs w:val="20"/>
+        </w:rPr>
+        <w:tab/>
+      </w:r>
+    </w:p>
+    <w:p>
+      <w:pPr>
+        <w:pStyle w:val="ListParagraph"/>
+        <w:numPr>
+          <w:ilvl w:val="0"/>
+          <w:numId w:val="11"/>
+        </w:numPr>
+        <w:rPr>
+          <w:rFonts w:ascii="Times New Roman" w:hAnsi="Times New Roman" w:cs="Times New Roman"/>
+          <w:sz w:val="20"/>
+          <w:szCs w:val="20"/>
+        </w:rPr>
+      </w:pPr>
+      <w:r>
+        <w:rPr>
+          <w:rFonts w:ascii="Times New Roman" w:hAnsi="Times New Roman" w:cs="Times New Roman"/>
+          <w:i/>
+          <w:iCs/>
+          <w:sz w:val="20"/>
+          <w:szCs w:val="20"/>
+        </w:rPr>
+        <w:t>Evaluating the non-consumptive effects of insect predators on aphids and aphid-borne virus transmission</w:t>
+      </w:r>
+      <w:r>
+        <w:rPr>
+          <w:rFonts w:ascii="Times New Roman" w:hAnsi="Times New Roman" w:cs="Times New Roman"/>
+          <w:i/>
+          <w:iCs/>
+          <w:sz w:val="20"/>
+          <w:szCs w:val="20"/>
+        </w:rPr>
+        <w:tab/>
+        <w:t xml:space="preserve">           </w:t>
+      </w:r>
+      <w:r>
+        <w:rPr>
+          <w:rFonts w:ascii="Times New Roman" w:hAnsi="Times New Roman" w:cs="Times New Roman"/>
+          <w:sz w:val="20"/>
+          <w:szCs w:val="20"/>
+        </w:rPr>
+        <w:t>April 2021</w:t>
+      </w:r>
+    </w:p>
+    <w:p>
+      <w:pPr>
+        <w:rPr>
+          <w:rFonts w:ascii="Times New Roman" w:hAnsi="Times New Roman" w:cs="Times New Roman"/>
+          <w:sz w:val="20"/>
+          <w:szCs w:val="20"/>
+        </w:rPr>
+      </w:pPr>
+      <w:r>
+        <w:rPr>
+          <w:rFonts w:ascii="Times New Roman" w:hAnsi="Times New Roman" w:cs="Times New Roman"/>
+          <w:sz w:val="20"/>
+          <w:szCs w:val="20"/>
+        </w:rPr>
+        <w:t>WSU R Working Group (Invited)</w:t>
+      </w:r>
+      <w:r>
+        <w:rPr>
+          <w:rFonts w:ascii="Times New Roman" w:hAnsi="Times New Roman" w:cs="Times New Roman"/>
+          <w:sz w:val="20"/>
+          <w:szCs w:val="20"/>
+        </w:rPr>
+        <w:tab/>
+      </w:r>
+      <w:r>
+        <w:rPr>
+          <w:rFonts w:ascii="Times New Roman" w:hAnsi="Times New Roman" w:cs="Times New Roman"/>
+          <w:sz w:val="20"/>
+          <w:szCs w:val="20"/>
+        </w:rPr>
+        <w:tab/>
+      </w:r>
+      <w:r>
+        <w:rPr>
+          <w:rFonts w:ascii="Times New Roman" w:hAnsi="Times New Roman" w:cs="Times New Roman"/>
+          <w:sz w:val="20"/>
+          <w:szCs w:val="20"/>
+        </w:rPr>
+        <w:tab/>
+      </w:r>
+      <w:r>
+        <w:rPr>
+          <w:rFonts w:ascii="Times New Roman" w:hAnsi="Times New Roman" w:cs="Times New Roman"/>
+          <w:sz w:val="20"/>
+          <w:szCs w:val="20"/>
+        </w:rPr>
+        <w:tab/>
+      </w:r>
+      <w:r>
+        <w:rPr>
+          <w:rFonts w:ascii="Times New Roman" w:hAnsi="Times New Roman" w:cs="Times New Roman"/>
+          <w:sz w:val="20"/>
+          <w:szCs w:val="20"/>
+        </w:rPr>
+        <w:tab/>
+      </w:r>
+      <w:r>
+        <w:rPr>
+          <w:rFonts w:ascii="Times New Roman" w:hAnsi="Times New Roman" w:cs="Times New Roman"/>
+          <w:sz w:val="20"/>
+          <w:szCs w:val="20"/>
+        </w:rPr>
+        <w:tab/>
+      </w:r>
+      <w:r>
+        <w:rPr>
+          <w:rFonts w:ascii="Times New Roman" w:hAnsi="Times New Roman" w:cs="Times New Roman"/>
+          <w:sz w:val="20"/>
+          <w:szCs w:val="20"/>
+        </w:rPr>
+        <w:tab/>
+      </w:r>
+      <w:r>
+        <w:rPr>
+          <w:rFonts w:ascii="Times New Roman" w:hAnsi="Times New Roman" w:cs="Times New Roman"/>
+          <w:sz w:val="20"/>
+          <w:szCs w:val="20"/>
+        </w:rPr>
+        <w:tab/>
+      </w:r>
+      <w:r>
+        <w:rPr>
+          <w:rFonts w:ascii="Times New Roman" w:hAnsi="Times New Roman" w:cs="Times New Roman"/>
+          <w:sz w:val="20"/>
+          <w:szCs w:val="20"/>
+        </w:rPr>
+        <w:tab/>
+      </w:r>
+      <w:r>
+        <w:rPr>
+          <w:rFonts w:ascii="Times New Roman" w:hAnsi="Times New Roman" w:cs="Times New Roman"/>
+          <w:sz w:val="20"/>
+          <w:szCs w:val="20"/>
+        </w:rPr>
+        <w:tab/>
+        <w:t xml:space="preserve">   December 2019</w:t>
       </w:r>
     </w:p>
     <w:p>
@@ -3357,10 +3929,92 @@
       <w:r>
         <w:rPr>
           <w:rFonts w:ascii="Times New Roman" w:hAnsi="Times New Roman" w:cs="Times New Roman"/>
-          <w:sz w:val="20"/>
-          <w:szCs w:val="20"/>
-        </w:rPr>
-        <w:t>Tutored student-athletes in Microbiology and Entomology courses</w:t>
+          <w:i/>
+          <w:sz w:val="20"/>
+          <w:szCs w:val="20"/>
+        </w:rPr>
+        <w:t>Overview of Piecewise Structural Equation Modeling</w:t>
+      </w:r>
+    </w:p>
+    <w:p>
+      <w:pPr>
+        <w:rPr>
+          <w:rFonts w:ascii="Times New Roman" w:hAnsi="Times New Roman" w:cs="Times New Roman"/>
+          <w:sz w:val="20"/>
+          <w:szCs w:val="20"/>
+        </w:rPr>
+      </w:pPr>
+      <w:r>
+        <w:rPr>
+          <w:rFonts w:ascii="Times New Roman" w:hAnsi="Times New Roman" w:cs="Times New Roman"/>
+          <w:sz w:val="20"/>
+          <w:szCs w:val="20"/>
+        </w:rPr>
+        <w:t>Entomological Society of America Meeting</w:t>
+      </w:r>
+      <w:r>
+        <w:rPr>
+          <w:rFonts w:ascii="Times New Roman" w:hAnsi="Times New Roman" w:cs="Times New Roman"/>
+          <w:sz w:val="20"/>
+          <w:szCs w:val="20"/>
+        </w:rPr>
+        <w:t>, 10-minute Paper Presentation</w:t>
+      </w:r>
+      <w:r>
+        <w:rPr>
+          <w:rFonts w:ascii="Times New Roman" w:hAnsi="Times New Roman" w:cs="Times New Roman"/>
+          <w:sz w:val="20"/>
+          <w:szCs w:val="20"/>
+        </w:rPr>
+        <w:t>s</w:t>
+      </w:r>
+      <w:r>
+        <w:rPr>
+          <w:rFonts w:ascii="Times New Roman" w:hAnsi="Times New Roman" w:cs="Times New Roman"/>
+          <w:sz w:val="20"/>
+          <w:szCs w:val="20"/>
+        </w:rPr>
+        <w:tab/>
+      </w:r>
+      <w:r>
+        <w:rPr>
+          <w:rFonts w:ascii="Times New Roman" w:hAnsi="Times New Roman" w:cs="Times New Roman"/>
+          <w:sz w:val="20"/>
+          <w:szCs w:val="20"/>
+        </w:rPr>
+        <w:tab/>
+      </w:r>
+      <w:r>
+        <w:rPr>
+          <w:rFonts w:ascii="Times New Roman" w:hAnsi="Times New Roman" w:cs="Times New Roman"/>
+          <w:sz w:val="20"/>
+          <w:szCs w:val="20"/>
+        </w:rPr>
+        <w:tab/>
+      </w:r>
+      <w:r>
+        <w:rPr>
+          <w:rFonts w:ascii="Times New Roman" w:hAnsi="Times New Roman" w:cs="Times New Roman"/>
+          <w:sz w:val="20"/>
+          <w:szCs w:val="20"/>
+        </w:rPr>
+        <w:tab/>
+      </w:r>
+      <w:r>
+        <w:rPr>
+          <w:rFonts w:ascii="Times New Roman" w:hAnsi="Times New Roman" w:cs="Times New Roman"/>
+          <w:sz w:val="20"/>
+          <w:szCs w:val="20"/>
+        </w:rPr>
+        <w:tab/>
+      </w:r>
+      <w:r>
+        <w:rPr>
+          <w:rFonts w:ascii="Times New Roman" w:hAnsi="Times New Roman" w:cs="Times New Roman"/>
+          <w:sz w:val="20"/>
+          <w:szCs w:val="20"/>
+        </w:rPr>
+        <w:t xml:space="preserve">  </w:t>
       </w:r>
     </w:p>
     <w:p>
@@ -3379,116 +4033,20 @@
       <w:r>
         <w:rPr>
           <w:rFonts w:ascii="Times New Roman" w:hAnsi="Times New Roman" w:cs="Times New Roman"/>
-          <w:sz w:val="20"/>
-          <w:szCs w:val="20"/>
-        </w:rPr>
-        <w:t xml:space="preserve">Developed learning activities, study programs, and review strategies for </w:t>
-      </w:r>
-      <w:proofErr w:type="gramStart"/>
-      <w:r>
-        <w:rPr>
-          <w:rFonts w:ascii="Times New Roman" w:hAnsi="Times New Roman" w:cs="Times New Roman"/>
-          <w:sz w:val="20"/>
-          <w:szCs w:val="20"/>
-        </w:rPr>
-        <w:t>high risk</w:t>
-      </w:r>
-      <w:proofErr w:type="gramEnd"/>
-      <w:r>
-        <w:rPr>
-          <w:rFonts w:ascii="Times New Roman" w:hAnsi="Times New Roman" w:cs="Times New Roman"/>
-          <w:sz w:val="20"/>
-          <w:szCs w:val="20"/>
-        </w:rPr>
-        <w:t xml:space="preserve"> students</w:t>
-      </w:r>
-    </w:p>
-    <w:p>
-      <w:pPr>
-        <w:tabs>
-          <w:tab w:val="right" w:pos="10800"/>
-        </w:tabs>
-        <w:rPr>
-          <w:rFonts w:ascii="Times New Roman" w:eastAsia="Times New Roman" w:hAnsi="Times New Roman" w:cs="Times New Roman"/>
-          <w:b/>
-          <w:sz w:val="10"/>
-          <w:szCs w:val="10"/>
-        </w:rPr>
-      </w:pPr>
-    </w:p>
-    <w:p>
-      <w:pPr>
-        <w:tabs>
-          <w:tab w:val="right" w:pos="10800"/>
-        </w:tabs>
-        <w:rPr>
-          <w:rFonts w:ascii="Times New Roman" w:eastAsia="Times New Roman" w:hAnsi="Times New Roman" w:cs="Times New Roman"/>
-          <w:bCs/>
-          <w:sz w:val="20"/>
-          <w:szCs w:val="20"/>
-        </w:rPr>
-      </w:pPr>
-      <w:r>
-        <w:rPr>
-          <w:rFonts w:ascii="Times New Roman" w:eastAsia="Times New Roman" w:hAnsi="Times New Roman" w:cs="Times New Roman"/>
-          <w:b/>
-          <w:sz w:val="20"/>
-          <w:szCs w:val="20"/>
-        </w:rPr>
-        <w:t>Cornell University</w:t>
-      </w:r>
-      <w:r>
-        <w:rPr>
-          <w:rFonts w:ascii="Times New Roman" w:eastAsia="Times New Roman" w:hAnsi="Times New Roman" w:cs="Times New Roman"/>
-          <w:b/>
-          <w:sz w:val="20"/>
-          <w:szCs w:val="20"/>
-        </w:rPr>
-        <w:tab/>
-      </w:r>
-      <w:r>
-        <w:rPr>
-          <w:rFonts w:ascii="Times New Roman" w:eastAsia="Times New Roman" w:hAnsi="Times New Roman" w:cs="Times New Roman"/>
-          <w:bCs/>
-          <w:sz w:val="20"/>
-          <w:szCs w:val="20"/>
-        </w:rPr>
-        <w:t>Ithaca, NY</w:t>
-      </w:r>
-    </w:p>
-    <w:p>
-      <w:pPr>
-        <w:tabs>
-          <w:tab w:val="right" w:pos="10800"/>
-        </w:tabs>
-      </w:pPr>
-      <w:r>
-        <w:rPr>
-          <w:rFonts w:ascii="Times New Roman" w:eastAsia="Times New Roman" w:hAnsi="Times New Roman" w:cs="Times New Roman"/>
-          <w:b/>
-          <w:i/>
+          <w:i/>
+          <w:sz w:val="20"/>
+          <w:szCs w:val="20"/>
+        </w:rPr>
+        <w:t xml:space="preserve">Predation Risk Cues Affect Pea Aphid Acquisition and Transmission of a Plant Virus </w:t>
+      </w:r>
+      <w:r>
+        <w:rPr>
+          <w:rFonts w:ascii="Times New Roman" w:hAnsi="Times New Roman" w:cs="Times New Roman"/>
           <w:iCs/>
           <w:sz w:val="20"/>
           <w:szCs w:val="20"/>
         </w:rPr>
-        <w:t>Laboratory of Associate Professor Dr. John Losey</w:t>
-      </w:r>
-      <w:r>
-        <w:rPr>
-          <w:rFonts w:ascii="Times New Roman" w:eastAsia="Times New Roman" w:hAnsi="Times New Roman" w:cs="Times New Roman"/>
-          <w:b/>
-          <w:sz w:val="20"/>
-          <w:szCs w:val="20"/>
-        </w:rPr>
-        <w:tab/>
-      </w:r>
-      <w:r>
-        <w:rPr>
-          <w:rFonts w:ascii="Times New Roman" w:eastAsia="Times New Roman" w:hAnsi="Times New Roman" w:cs="Times New Roman"/>
-          <w:sz w:val="20"/>
-          <w:szCs w:val="20"/>
-        </w:rPr>
-        <w:t xml:space="preserve"> 2013-2016</w:t>
+        <w:t>(First Place)                  November 2019</w:t>
       </w:r>
     </w:p>
     <w:p>
@@ -3498,961 +4056,19 @@
           <w:ilvl w:val="0"/>
           <w:numId w:val="7"/>
         </w:numPr>
-        <w:tabs>
-          <w:tab w:val="right" w:pos="10800"/>
-        </w:tabs>
-        <w:rPr>
-          <w:bCs/>
-          <w:iCs/>
-        </w:rPr>
-      </w:pPr>
-      <w:r>
-        <w:rPr>
-          <w:rFonts w:ascii="Times New Roman" w:eastAsia="Times New Roman" w:hAnsi="Times New Roman" w:cs="Times New Roman"/>
-          <w:bCs/>
-          <w:iCs/>
-          <w:sz w:val="20"/>
-          <w:szCs w:val="20"/>
-        </w:rPr>
-        <w:t>Research Assistant</w:t>
-      </w:r>
-      <w:r>
-        <w:rPr>
-          <w:rFonts w:ascii="Times New Roman" w:eastAsia="Times New Roman" w:hAnsi="Times New Roman" w:cs="Times New Roman"/>
-          <w:bCs/>
-          <w:iCs/>
-          <w:sz w:val="20"/>
-          <w:szCs w:val="20"/>
-        </w:rPr>
-        <w:t xml:space="preserve">, maintained insect colonies for research projects, assisted researchers in conducting experiments, represented the NSF funded citizen-science “Lost Ladybug Project” at teaching and outreach events </w:t>
-      </w:r>
-      <w:r>
-        <w:rPr>
-          <w:rFonts w:ascii="Times New Roman" w:eastAsia="Times New Roman" w:hAnsi="Times New Roman" w:cs="Times New Roman"/>
-          <w:bCs/>
-          <w:iCs/>
-          <w:sz w:val="20"/>
-          <w:szCs w:val="20"/>
-        </w:rPr>
-        <w:tab/>
-      </w:r>
-    </w:p>
-    <w:p>
-      <w:pPr>
-        <w:tabs>
-          <w:tab w:val="right" w:pos="10800"/>
-        </w:tabs>
-        <w:contextualSpacing/>
-        <w:rPr>
-          <w:b/>
-          <w:sz w:val="4"/>
-          <w:szCs w:val="4"/>
-        </w:rPr>
-      </w:pPr>
-    </w:p>
-    <w:p>
-      <w:pPr>
-        <w:tabs>
-          <w:tab w:val="right" w:pos="10800"/>
-        </w:tabs>
-      </w:pPr>
-      <w:r>
-        <w:rPr>
-          <w:rFonts w:ascii="Times New Roman" w:eastAsia="Times New Roman" w:hAnsi="Times New Roman" w:cs="Times New Roman"/>
-          <w:b/>
-          <w:i/>
-          <w:iCs/>
-          <w:sz w:val="20"/>
-          <w:szCs w:val="20"/>
-        </w:rPr>
-        <w:t xml:space="preserve">Laboratory of Dr. Linda </w:t>
-      </w:r>
-      <w:proofErr w:type="spellStart"/>
-      <w:r>
-        <w:rPr>
-          <w:rFonts w:ascii="Times New Roman" w:eastAsia="Times New Roman" w:hAnsi="Times New Roman" w:cs="Times New Roman"/>
-          <w:b/>
-          <w:i/>
-          <w:iCs/>
-          <w:sz w:val="20"/>
-          <w:szCs w:val="20"/>
-        </w:rPr>
-        <w:t>Rayor</w:t>
-      </w:r>
-      <w:proofErr w:type="spellEnd"/>
-      <w:r>
-        <w:rPr>
-          <w:rFonts w:ascii="Times New Roman" w:eastAsia="Times New Roman" w:hAnsi="Times New Roman" w:cs="Times New Roman"/>
-          <w:b/>
-          <w:sz w:val="20"/>
-          <w:szCs w:val="20"/>
-        </w:rPr>
-        <w:tab/>
-      </w:r>
-      <w:r>
-        <w:rPr>
-          <w:rFonts w:ascii="Times New Roman" w:eastAsia="Times New Roman" w:hAnsi="Times New Roman" w:cs="Times New Roman"/>
-          <w:sz w:val="20"/>
-          <w:szCs w:val="20"/>
-        </w:rPr>
-        <w:t>2013-2015</w:t>
-      </w:r>
-    </w:p>
-    <w:p>
-      <w:pPr>
-        <w:pStyle w:val="ListParagraph"/>
-        <w:numPr>
-          <w:ilvl w:val="0"/>
-          <w:numId w:val="11"/>
-        </w:numPr>
-        <w:tabs>
-          <w:tab w:val="right" w:pos="10800"/>
-        </w:tabs>
-        <w:rPr>
-          <w:rFonts w:ascii="Times New Roman" w:eastAsia="Times New Roman" w:hAnsi="Times New Roman" w:cs="Times New Roman"/>
-          <w:b/>
-          <w:sz w:val="22"/>
-          <w:szCs w:val="22"/>
-          <w:u w:val="single"/>
-        </w:rPr>
-      </w:pPr>
-      <w:r>
-        <w:rPr>
-          <w:rFonts w:ascii="Times New Roman" w:eastAsia="Times New Roman" w:hAnsi="Times New Roman" w:cs="Times New Roman"/>
-          <w:bCs/>
-          <w:iCs/>
-          <w:sz w:val="20"/>
-          <w:szCs w:val="20"/>
-        </w:rPr>
-        <w:t>Research Assistant and Animal Caretaker, maintained colonies of arthropods used for research and teaching, assisted with graduate student research projects</w:t>
-      </w:r>
-    </w:p>
-    <w:p>
-      <w:pPr>
-        <w:tabs>
-          <w:tab w:val="right" w:pos="10800"/>
-        </w:tabs>
-        <w:rPr>
-          <w:rFonts w:ascii="Times New Roman" w:eastAsia="Times New Roman" w:hAnsi="Times New Roman" w:cs="Times New Roman"/>
-          <w:b/>
-          <w:sz w:val="20"/>
-          <w:szCs w:val="20"/>
-          <w:u w:val="single"/>
-        </w:rPr>
-      </w:pPr>
-    </w:p>
-    <w:p>
-      <w:pPr>
-        <w:tabs>
-          <w:tab w:val="right" w:pos="10800"/>
-        </w:tabs>
-      </w:pPr>
-      <w:r>
-        <w:rPr>
-          <w:rFonts w:ascii="Times New Roman" w:eastAsia="Times New Roman" w:hAnsi="Times New Roman" w:cs="Times New Roman"/>
-          <w:b/>
-          <w:sz w:val="22"/>
-          <w:szCs w:val="22"/>
-          <w:u w:val="single"/>
-        </w:rPr>
-        <w:t>PRESENTATIONS</w:t>
-      </w:r>
-      <w:r>
-        <w:rPr>
-          <w:rFonts w:ascii="Times New Roman" w:eastAsia="Times New Roman" w:hAnsi="Times New Roman" w:cs="Times New Roman"/>
-          <w:b/>
-          <w:sz w:val="22"/>
-          <w:szCs w:val="22"/>
-          <w:u w:val="single"/>
-        </w:rPr>
-        <w:t>:</w:t>
-      </w:r>
-      <w:r>
-        <w:rPr>
-          <w:rFonts w:ascii="Times New Roman" w:eastAsia="Times New Roman" w:hAnsi="Times New Roman" w:cs="Times New Roman"/>
-          <w:b/>
-          <w:sz w:val="22"/>
-          <w:szCs w:val="22"/>
-          <w:u w:val="single"/>
-        </w:rPr>
-        <w:tab/>
-      </w:r>
-    </w:p>
-    <w:p>
-      <w:pPr>
-        <w:rPr>
-          <w:rFonts w:ascii="Times New Roman" w:hAnsi="Times New Roman" w:cs="Times New Roman"/>
-          <w:sz w:val="10"/>
-          <w:szCs w:val="20"/>
-        </w:rPr>
-      </w:pPr>
-    </w:p>
-    <w:p>
-      <w:pPr>
-        <w:rPr>
-          <w:rFonts w:ascii="Times New Roman" w:hAnsi="Times New Roman" w:cs="Times New Roman"/>
-          <w:sz w:val="20"/>
-          <w:szCs w:val="20"/>
-        </w:rPr>
-      </w:pPr>
-      <w:r>
-        <w:rPr>
-          <w:rFonts w:ascii="Times New Roman" w:hAnsi="Times New Roman" w:cs="Times New Roman"/>
-          <w:sz w:val="20"/>
-          <w:szCs w:val="20"/>
-        </w:rPr>
-        <w:t>UC Davis 7</w:t>
-      </w:r>
-      <w:r>
-        <w:rPr>
-          <w:rFonts w:ascii="Times New Roman" w:hAnsi="Times New Roman" w:cs="Times New Roman"/>
-          <w:sz w:val="20"/>
-          <w:szCs w:val="20"/>
-          <w:vertAlign w:val="superscript"/>
-        </w:rPr>
-        <w:t>th</w:t>
-      </w:r>
-      <w:r>
-        <w:rPr>
-          <w:rFonts w:ascii="Times New Roman" w:hAnsi="Times New Roman" w:cs="Times New Roman"/>
-          <w:sz w:val="20"/>
-          <w:szCs w:val="20"/>
-        </w:rPr>
-        <w:t xml:space="preserve"> Annual Postdoctoral Research Symposium</w:t>
-      </w:r>
-      <w:r>
-        <w:rPr>
-          <w:rFonts w:ascii="Times New Roman" w:hAnsi="Times New Roman" w:cs="Times New Roman"/>
-          <w:sz w:val="20"/>
-          <w:szCs w:val="20"/>
-        </w:rPr>
-        <w:tab/>
-      </w:r>
-      <w:r>
-        <w:rPr>
-          <w:rFonts w:ascii="Times New Roman" w:hAnsi="Times New Roman" w:cs="Times New Roman"/>
-          <w:sz w:val="20"/>
-          <w:szCs w:val="20"/>
-        </w:rPr>
-        <w:tab/>
-      </w:r>
-      <w:r>
-        <w:rPr>
-          <w:rFonts w:ascii="Times New Roman" w:hAnsi="Times New Roman" w:cs="Times New Roman"/>
-          <w:sz w:val="20"/>
-          <w:szCs w:val="20"/>
-        </w:rPr>
-        <w:tab/>
-      </w:r>
-      <w:r>
-        <w:rPr>
-          <w:rFonts w:ascii="Times New Roman" w:hAnsi="Times New Roman" w:cs="Times New Roman"/>
-          <w:sz w:val="20"/>
-          <w:szCs w:val="20"/>
-        </w:rPr>
-        <w:tab/>
-      </w:r>
-      <w:r>
-        <w:rPr>
-          <w:rFonts w:ascii="Times New Roman" w:hAnsi="Times New Roman" w:cs="Times New Roman"/>
-          <w:sz w:val="20"/>
-          <w:szCs w:val="20"/>
-        </w:rPr>
-        <w:tab/>
-      </w:r>
-      <w:r>
-        <w:rPr>
-          <w:rFonts w:ascii="Times New Roman" w:hAnsi="Times New Roman" w:cs="Times New Roman"/>
-          <w:sz w:val="20"/>
-          <w:szCs w:val="20"/>
-        </w:rPr>
-        <w:tab/>
-      </w:r>
-      <w:r>
-        <w:rPr>
-          <w:rFonts w:ascii="Times New Roman" w:hAnsi="Times New Roman" w:cs="Times New Roman"/>
-          <w:sz w:val="20"/>
-          <w:szCs w:val="20"/>
-        </w:rPr>
-        <w:tab/>
-        <w:t xml:space="preserve">         March 2022</w:t>
-      </w:r>
-    </w:p>
-    <w:p>
-      <w:pPr>
-        <w:pStyle w:val="ListParagraph"/>
-        <w:numPr>
-          <w:ilvl w:val="0"/>
-          <w:numId w:val="11"/>
-        </w:numPr>
-        <w:rPr>
-          <w:rFonts w:ascii="Times New Roman" w:hAnsi="Times New Roman" w:cs="Times New Roman"/>
-          <w:sz w:val="20"/>
-          <w:szCs w:val="20"/>
-        </w:rPr>
-      </w:pPr>
-      <w:r>
-        <w:rPr>
-          <w:rFonts w:ascii="Times New Roman" w:hAnsi="Times New Roman" w:cs="Times New Roman"/>
-          <w:i/>
-          <w:iCs/>
-          <w:sz w:val="20"/>
-          <w:szCs w:val="20"/>
-        </w:rPr>
-        <w:t>A Proactive Approach to Prepare for Invasion of South American Tomato Leafminer</w:t>
-      </w:r>
-      <w:r>
-        <w:rPr>
-          <w:rFonts w:ascii="Times New Roman" w:hAnsi="Times New Roman" w:cs="Times New Roman"/>
-          <w:sz w:val="20"/>
-          <w:szCs w:val="20"/>
-        </w:rPr>
-        <w:t>, Tuta absoluta</w:t>
-      </w:r>
-    </w:p>
-    <w:p>
-      <w:pPr>
-        <w:rPr>
-          <w:rFonts w:ascii="Times New Roman" w:hAnsi="Times New Roman" w:cs="Times New Roman"/>
-          <w:sz w:val="20"/>
-          <w:szCs w:val="20"/>
-        </w:rPr>
-      </w:pPr>
-      <w:r>
-        <w:rPr>
-          <w:rFonts w:ascii="Times New Roman" w:hAnsi="Times New Roman" w:cs="Times New Roman"/>
-          <w:sz w:val="20"/>
-          <w:szCs w:val="20"/>
-        </w:rPr>
-        <w:t>Sacramento Valley Processing Tomato Production Meeting</w:t>
-      </w:r>
-      <w:r>
-        <w:rPr>
-          <w:rFonts w:ascii="Times New Roman" w:hAnsi="Times New Roman" w:cs="Times New Roman"/>
-          <w:sz w:val="20"/>
-          <w:szCs w:val="20"/>
-        </w:rPr>
-        <w:t xml:space="preserve"> (Invited)</w:t>
-      </w:r>
-      <w:r>
-        <w:rPr>
-          <w:rFonts w:ascii="Times New Roman" w:hAnsi="Times New Roman" w:cs="Times New Roman"/>
-          <w:sz w:val="20"/>
-          <w:szCs w:val="20"/>
-        </w:rPr>
-        <w:tab/>
-      </w:r>
-      <w:r>
-        <w:rPr>
-          <w:rFonts w:ascii="Times New Roman" w:hAnsi="Times New Roman" w:cs="Times New Roman"/>
-          <w:sz w:val="20"/>
-          <w:szCs w:val="20"/>
-        </w:rPr>
-        <w:tab/>
-      </w:r>
-      <w:r>
-        <w:rPr>
-          <w:rFonts w:ascii="Times New Roman" w:hAnsi="Times New Roman" w:cs="Times New Roman"/>
-          <w:sz w:val="20"/>
-          <w:szCs w:val="20"/>
-        </w:rPr>
-        <w:tab/>
-      </w:r>
-      <w:r>
-        <w:rPr>
-          <w:rFonts w:ascii="Times New Roman" w:hAnsi="Times New Roman" w:cs="Times New Roman"/>
-          <w:sz w:val="20"/>
-          <w:szCs w:val="20"/>
-        </w:rPr>
-        <w:tab/>
-      </w:r>
-      <w:r>
-        <w:rPr>
-          <w:rFonts w:ascii="Times New Roman" w:hAnsi="Times New Roman" w:cs="Times New Roman"/>
-          <w:sz w:val="20"/>
-          <w:szCs w:val="20"/>
-        </w:rPr>
-        <w:tab/>
-      </w:r>
-      <w:r>
-        <w:rPr>
-          <w:rFonts w:ascii="Times New Roman" w:hAnsi="Times New Roman" w:cs="Times New Roman"/>
-          <w:sz w:val="20"/>
-          <w:szCs w:val="20"/>
-        </w:rPr>
-        <w:tab/>
-        <w:t xml:space="preserve">     February 2022</w:t>
-      </w:r>
-    </w:p>
-    <w:p>
-      <w:pPr>
-        <w:pStyle w:val="ListParagraph"/>
-        <w:numPr>
-          <w:ilvl w:val="0"/>
-          <w:numId w:val="11"/>
-        </w:numPr>
-        <w:rPr>
-          <w:rFonts w:ascii="Times New Roman" w:hAnsi="Times New Roman" w:cs="Times New Roman"/>
-          <w:sz w:val="20"/>
-          <w:szCs w:val="20"/>
-        </w:rPr>
-      </w:pPr>
-      <w:r>
-        <w:rPr>
-          <w:rFonts w:ascii="Times New Roman" w:hAnsi="Times New Roman" w:cs="Times New Roman"/>
-          <w:i/>
-          <w:iCs/>
-          <w:sz w:val="20"/>
-          <w:szCs w:val="20"/>
-        </w:rPr>
-        <w:t xml:space="preserve">Proactive IPM strategies for the invasion of Tomato Leafminer </w:t>
-      </w:r>
-      <w:r>
-        <w:rPr>
-          <w:rFonts w:ascii="Times New Roman" w:hAnsi="Times New Roman" w:cs="Times New Roman"/>
-          <w:sz w:val="20"/>
-          <w:szCs w:val="20"/>
-        </w:rPr>
-        <w:t>Tuta absoluta</w:t>
-      </w:r>
-    </w:p>
-    <w:p>
-      <w:pPr>
-        <w:rPr>
-          <w:rFonts w:ascii="Times New Roman" w:hAnsi="Times New Roman" w:cs="Times New Roman"/>
-          <w:sz w:val="20"/>
-          <w:szCs w:val="20"/>
-        </w:rPr>
-      </w:pPr>
-      <w:r>
-        <w:rPr>
-          <w:rFonts w:ascii="Times New Roman" w:hAnsi="Times New Roman" w:cs="Times New Roman"/>
-          <w:sz w:val="20"/>
-          <w:szCs w:val="20"/>
-        </w:rPr>
-        <w:t>UC Davis Animal Behavior Graduate Group Seminar</w:t>
-      </w:r>
-      <w:r>
-        <w:rPr>
-          <w:rFonts w:ascii="Times New Roman" w:hAnsi="Times New Roman" w:cs="Times New Roman"/>
-          <w:sz w:val="20"/>
-          <w:szCs w:val="20"/>
-        </w:rPr>
-        <w:tab/>
-      </w:r>
-      <w:r>
-        <w:rPr>
-          <w:rFonts w:ascii="Times New Roman" w:hAnsi="Times New Roman" w:cs="Times New Roman"/>
-          <w:sz w:val="20"/>
-          <w:szCs w:val="20"/>
-        </w:rPr>
-        <w:t>(Invited)</w:t>
-      </w:r>
-      <w:r>
-        <w:rPr>
-          <w:rFonts w:ascii="Times New Roman" w:hAnsi="Times New Roman" w:cs="Times New Roman"/>
-          <w:sz w:val="20"/>
-          <w:szCs w:val="20"/>
-        </w:rPr>
-        <w:tab/>
-      </w:r>
-      <w:r>
-        <w:rPr>
-          <w:rFonts w:ascii="Times New Roman" w:hAnsi="Times New Roman" w:cs="Times New Roman"/>
-          <w:sz w:val="20"/>
-          <w:szCs w:val="20"/>
-        </w:rPr>
-        <w:tab/>
-      </w:r>
-      <w:r>
-        <w:rPr>
-          <w:rFonts w:ascii="Times New Roman" w:hAnsi="Times New Roman" w:cs="Times New Roman"/>
-          <w:sz w:val="20"/>
-          <w:szCs w:val="20"/>
-        </w:rPr>
-        <w:tab/>
-      </w:r>
-      <w:r>
-        <w:rPr>
-          <w:rFonts w:ascii="Times New Roman" w:hAnsi="Times New Roman" w:cs="Times New Roman"/>
-          <w:sz w:val="20"/>
-          <w:szCs w:val="20"/>
-        </w:rPr>
-        <w:tab/>
-      </w:r>
-      <w:r>
-        <w:rPr>
-          <w:rFonts w:ascii="Times New Roman" w:hAnsi="Times New Roman" w:cs="Times New Roman"/>
-          <w:sz w:val="20"/>
-          <w:szCs w:val="20"/>
-        </w:rPr>
-        <w:tab/>
-      </w:r>
-      <w:r>
-        <w:rPr>
-          <w:rFonts w:ascii="Times New Roman" w:hAnsi="Times New Roman" w:cs="Times New Roman"/>
-          <w:sz w:val="20"/>
-          <w:szCs w:val="20"/>
-        </w:rPr>
-        <w:tab/>
-      </w:r>
-      <w:r>
-        <w:rPr>
-          <w:rFonts w:ascii="Times New Roman" w:hAnsi="Times New Roman" w:cs="Times New Roman"/>
-          <w:sz w:val="20"/>
-          <w:szCs w:val="20"/>
-        </w:rPr>
-        <w:tab/>
-        <w:t xml:space="preserve">       January 2022</w:t>
-      </w:r>
-    </w:p>
-    <w:p>
-      <w:pPr>
-        <w:pStyle w:val="ListParagraph"/>
-        <w:numPr>
-          <w:ilvl w:val="0"/>
-          <w:numId w:val="11"/>
-        </w:numPr>
-        <w:rPr>
-          <w:rFonts w:ascii="Times New Roman" w:hAnsi="Times New Roman" w:cs="Times New Roman"/>
-          <w:sz w:val="20"/>
-          <w:szCs w:val="20"/>
-        </w:rPr>
-      </w:pPr>
-      <w:r>
-        <w:rPr>
-          <w:rFonts w:ascii="Times New Roman" w:hAnsi="Times New Roman" w:cs="Times New Roman"/>
-          <w:i/>
-          <w:iCs/>
-          <w:sz w:val="20"/>
-          <w:szCs w:val="20"/>
-        </w:rPr>
-        <w:t>Insect Predators Drive Vector-borne Pathogen Dynamics through Feeding and Fear</w:t>
-      </w:r>
-    </w:p>
-    <w:p>
-      <w:pPr>
-        <w:rPr>
-          <w:rFonts w:ascii="Times New Roman" w:hAnsi="Times New Roman" w:cs="Times New Roman"/>
-          <w:sz w:val="20"/>
-          <w:szCs w:val="20"/>
-        </w:rPr>
-      </w:pPr>
-      <w:r>
-        <w:rPr>
-          <w:rFonts w:ascii="Times New Roman" w:hAnsi="Times New Roman" w:cs="Times New Roman"/>
-          <w:sz w:val="20"/>
-          <w:szCs w:val="20"/>
-        </w:rPr>
-        <w:t xml:space="preserve">WSU </w:t>
-      </w:r>
-      <w:r>
-        <w:rPr>
-          <w:rFonts w:ascii="Times New Roman" w:hAnsi="Times New Roman" w:cs="Times New Roman"/>
-          <w:sz w:val="20"/>
-          <w:szCs w:val="20"/>
-        </w:rPr>
-        <w:t>Doctoral Examination Seminar</w:t>
-      </w:r>
-      <w:r>
-        <w:rPr>
-          <w:rFonts w:ascii="Times New Roman" w:hAnsi="Times New Roman" w:cs="Times New Roman"/>
-          <w:sz w:val="20"/>
-          <w:szCs w:val="20"/>
-        </w:rPr>
-        <w:tab/>
-      </w:r>
-      <w:r>
-        <w:rPr>
-          <w:rFonts w:ascii="Times New Roman" w:hAnsi="Times New Roman" w:cs="Times New Roman"/>
-          <w:sz w:val="20"/>
-          <w:szCs w:val="20"/>
-        </w:rPr>
-        <w:tab/>
-      </w:r>
-      <w:r>
-        <w:rPr>
-          <w:rFonts w:ascii="Times New Roman" w:hAnsi="Times New Roman" w:cs="Times New Roman"/>
-          <w:sz w:val="20"/>
-          <w:szCs w:val="20"/>
-        </w:rPr>
-        <w:tab/>
-      </w:r>
-      <w:r>
-        <w:rPr>
-          <w:rFonts w:ascii="Times New Roman" w:hAnsi="Times New Roman" w:cs="Times New Roman"/>
-          <w:sz w:val="20"/>
-          <w:szCs w:val="20"/>
-        </w:rPr>
-        <w:tab/>
-      </w:r>
-      <w:r>
-        <w:rPr>
-          <w:rFonts w:ascii="Times New Roman" w:hAnsi="Times New Roman" w:cs="Times New Roman"/>
-          <w:sz w:val="20"/>
-          <w:szCs w:val="20"/>
-        </w:rPr>
-        <w:tab/>
-      </w:r>
-      <w:r>
-        <w:rPr>
-          <w:rFonts w:ascii="Times New Roman" w:hAnsi="Times New Roman" w:cs="Times New Roman"/>
-          <w:sz w:val="20"/>
-          <w:szCs w:val="20"/>
-        </w:rPr>
-        <w:tab/>
-      </w:r>
-      <w:r>
-        <w:rPr>
-          <w:rFonts w:ascii="Times New Roman" w:hAnsi="Times New Roman" w:cs="Times New Roman"/>
-          <w:sz w:val="20"/>
-          <w:szCs w:val="20"/>
-        </w:rPr>
-        <w:tab/>
-      </w:r>
-      <w:r>
-        <w:rPr>
-          <w:rFonts w:ascii="Times New Roman" w:hAnsi="Times New Roman" w:cs="Times New Roman"/>
-          <w:sz w:val="20"/>
-          <w:szCs w:val="20"/>
-        </w:rPr>
-        <w:tab/>
-      </w:r>
-      <w:r>
-        <w:rPr>
-          <w:rFonts w:ascii="Times New Roman" w:hAnsi="Times New Roman" w:cs="Times New Roman"/>
-          <w:sz w:val="20"/>
-          <w:szCs w:val="20"/>
-        </w:rPr>
-        <w:tab/>
-      </w:r>
-      <w:r>
-        <w:rPr>
-          <w:rFonts w:ascii="Times New Roman" w:hAnsi="Times New Roman" w:cs="Times New Roman"/>
-          <w:sz w:val="20"/>
-          <w:szCs w:val="20"/>
-        </w:rPr>
-        <w:tab/>
-      </w:r>
-    </w:p>
-    <w:p>
-      <w:pPr>
-        <w:pStyle w:val="ListParagraph"/>
-        <w:numPr>
-          <w:ilvl w:val="0"/>
-          <w:numId w:val="11"/>
-        </w:numPr>
-        <w:rPr>
-          <w:rFonts w:ascii="Times New Roman" w:hAnsi="Times New Roman" w:cs="Times New Roman"/>
-          <w:sz w:val="20"/>
-          <w:szCs w:val="20"/>
-        </w:rPr>
-      </w:pPr>
-      <w:r>
-        <w:rPr>
-          <w:rFonts w:ascii="Times New Roman" w:hAnsi="Times New Roman" w:cs="Times New Roman"/>
-          <w:i/>
-          <w:iCs/>
-          <w:sz w:val="20"/>
-          <w:szCs w:val="20"/>
-        </w:rPr>
-        <w:t>Evaluating the non-consumptive effects of insect predators on aphids and aphid-borne virus transmission</w:t>
-      </w:r>
-      <w:r>
-        <w:rPr>
-          <w:rFonts w:ascii="Times New Roman" w:hAnsi="Times New Roman" w:cs="Times New Roman"/>
-          <w:i/>
-          <w:iCs/>
-          <w:sz w:val="20"/>
-          <w:szCs w:val="20"/>
-        </w:rPr>
-        <w:tab/>
-        <w:t xml:space="preserve">           </w:t>
-      </w:r>
-      <w:r>
-        <w:rPr>
-          <w:rFonts w:ascii="Times New Roman" w:hAnsi="Times New Roman" w:cs="Times New Roman"/>
-          <w:sz w:val="20"/>
-          <w:szCs w:val="20"/>
-        </w:rPr>
-        <w:t>April 2021</w:t>
-      </w:r>
-    </w:p>
-    <w:p>
-      <w:pPr>
-        <w:rPr>
-          <w:rFonts w:ascii="Times New Roman" w:hAnsi="Times New Roman" w:cs="Times New Roman"/>
-          <w:sz w:val="20"/>
-          <w:szCs w:val="20"/>
-        </w:rPr>
-      </w:pPr>
-      <w:r>
-        <w:rPr>
-          <w:rFonts w:ascii="Times New Roman" w:hAnsi="Times New Roman" w:cs="Times New Roman"/>
-          <w:sz w:val="20"/>
-          <w:szCs w:val="20"/>
-        </w:rPr>
-        <w:t>WSU R Working Group (Invited)</w:t>
-      </w:r>
-      <w:r>
-        <w:rPr>
-          <w:rFonts w:ascii="Times New Roman" w:hAnsi="Times New Roman" w:cs="Times New Roman"/>
-          <w:sz w:val="20"/>
-          <w:szCs w:val="20"/>
-        </w:rPr>
-        <w:tab/>
-      </w:r>
-      <w:r>
-        <w:rPr>
-          <w:rFonts w:ascii="Times New Roman" w:hAnsi="Times New Roman" w:cs="Times New Roman"/>
-          <w:sz w:val="20"/>
-          <w:szCs w:val="20"/>
-        </w:rPr>
-        <w:tab/>
-      </w:r>
-      <w:r>
-        <w:rPr>
-          <w:rFonts w:ascii="Times New Roman" w:hAnsi="Times New Roman" w:cs="Times New Roman"/>
-          <w:sz w:val="20"/>
-          <w:szCs w:val="20"/>
-        </w:rPr>
-        <w:tab/>
-      </w:r>
-      <w:r>
-        <w:rPr>
-          <w:rFonts w:ascii="Times New Roman" w:hAnsi="Times New Roman" w:cs="Times New Roman"/>
-          <w:sz w:val="20"/>
-          <w:szCs w:val="20"/>
-        </w:rPr>
-        <w:tab/>
-      </w:r>
-      <w:r>
-        <w:rPr>
-          <w:rFonts w:ascii="Times New Roman" w:hAnsi="Times New Roman" w:cs="Times New Roman"/>
-          <w:sz w:val="20"/>
-          <w:szCs w:val="20"/>
-        </w:rPr>
-        <w:tab/>
-      </w:r>
-      <w:r>
-        <w:rPr>
-          <w:rFonts w:ascii="Times New Roman" w:hAnsi="Times New Roman" w:cs="Times New Roman"/>
-          <w:sz w:val="20"/>
-          <w:szCs w:val="20"/>
-        </w:rPr>
-        <w:tab/>
-      </w:r>
-      <w:r>
-        <w:rPr>
-          <w:rFonts w:ascii="Times New Roman" w:hAnsi="Times New Roman" w:cs="Times New Roman"/>
-          <w:sz w:val="20"/>
-          <w:szCs w:val="20"/>
-        </w:rPr>
-        <w:tab/>
-      </w:r>
-      <w:r>
-        <w:rPr>
-          <w:rFonts w:ascii="Times New Roman" w:hAnsi="Times New Roman" w:cs="Times New Roman"/>
-          <w:sz w:val="20"/>
-          <w:szCs w:val="20"/>
-        </w:rPr>
-        <w:tab/>
-      </w:r>
-      <w:r>
-        <w:rPr>
-          <w:rFonts w:ascii="Times New Roman" w:hAnsi="Times New Roman" w:cs="Times New Roman"/>
-          <w:sz w:val="20"/>
-          <w:szCs w:val="20"/>
-        </w:rPr>
-        <w:tab/>
-      </w:r>
-      <w:r>
-        <w:rPr>
-          <w:rFonts w:ascii="Times New Roman" w:hAnsi="Times New Roman" w:cs="Times New Roman"/>
-          <w:sz w:val="20"/>
-          <w:szCs w:val="20"/>
-        </w:rPr>
-        <w:tab/>
-        <w:t xml:space="preserve">   December 2019</w:t>
-      </w:r>
-    </w:p>
-    <w:p>
-      <w:pPr>
-        <w:pStyle w:val="ListParagraph"/>
-        <w:numPr>
-          <w:ilvl w:val="0"/>
-          <w:numId w:val="7"/>
-        </w:numPr>
-        <w:rPr>
-          <w:rFonts w:ascii="Times New Roman" w:hAnsi="Times New Roman" w:cs="Times New Roman"/>
-          <w:sz w:val="20"/>
-          <w:szCs w:val="20"/>
-        </w:rPr>
-      </w:pPr>
-      <w:r>
-        <w:rPr>
-          <w:rFonts w:ascii="Times New Roman" w:hAnsi="Times New Roman" w:cs="Times New Roman"/>
-          <w:i/>
-          <w:sz w:val="20"/>
-          <w:szCs w:val="20"/>
-        </w:rPr>
-        <w:t>Overview of Piecewise Structural Equation Modeling</w:t>
-      </w:r>
-    </w:p>
-    <w:p>
-      <w:pPr>
-        <w:rPr>
-          <w:rFonts w:ascii="Times New Roman" w:hAnsi="Times New Roman" w:cs="Times New Roman"/>
-          <w:sz w:val="20"/>
-          <w:szCs w:val="20"/>
-        </w:rPr>
-      </w:pPr>
-      <w:r>
-        <w:rPr>
-          <w:rFonts w:ascii="Times New Roman" w:hAnsi="Times New Roman" w:cs="Times New Roman"/>
-          <w:sz w:val="20"/>
-          <w:szCs w:val="20"/>
-        </w:rPr>
-        <w:t>Entomological Society of America Meeting</w:t>
-      </w:r>
-      <w:r>
-        <w:rPr>
-          <w:rFonts w:ascii="Times New Roman" w:hAnsi="Times New Roman" w:cs="Times New Roman"/>
-          <w:sz w:val="20"/>
-          <w:szCs w:val="20"/>
-        </w:rPr>
-        <w:t>, 10-minute Paper Presentation</w:t>
-      </w:r>
-      <w:r>
-        <w:rPr>
-          <w:rFonts w:ascii="Times New Roman" w:hAnsi="Times New Roman" w:cs="Times New Roman"/>
-          <w:sz w:val="20"/>
-          <w:szCs w:val="20"/>
-        </w:rPr>
-        <w:t>s</w:t>
-      </w:r>
-      <w:r>
-        <w:rPr>
-          <w:rFonts w:ascii="Times New Roman" w:hAnsi="Times New Roman" w:cs="Times New Roman"/>
-          <w:sz w:val="20"/>
-          <w:szCs w:val="20"/>
-        </w:rPr>
-        <w:tab/>
-      </w:r>
-      <w:r>
-        <w:rPr>
-          <w:rFonts w:ascii="Times New Roman" w:hAnsi="Times New Roman" w:cs="Times New Roman"/>
-          <w:sz w:val="20"/>
-          <w:szCs w:val="20"/>
-        </w:rPr>
-        <w:tab/>
-      </w:r>
-      <w:r>
-        <w:rPr>
-          <w:rFonts w:ascii="Times New Roman" w:hAnsi="Times New Roman" w:cs="Times New Roman"/>
-          <w:sz w:val="20"/>
-          <w:szCs w:val="20"/>
-        </w:rPr>
-        <w:tab/>
-      </w:r>
-      <w:r>
-        <w:rPr>
-          <w:rFonts w:ascii="Times New Roman" w:hAnsi="Times New Roman" w:cs="Times New Roman"/>
-          <w:sz w:val="20"/>
-          <w:szCs w:val="20"/>
-        </w:rPr>
-        <w:tab/>
-      </w:r>
-      <w:r>
-        <w:rPr>
-          <w:rFonts w:ascii="Times New Roman" w:hAnsi="Times New Roman" w:cs="Times New Roman"/>
-          <w:sz w:val="20"/>
-          <w:szCs w:val="20"/>
-        </w:rPr>
-        <w:tab/>
-      </w:r>
-      <w:r>
-        <w:rPr>
-          <w:rFonts w:ascii="Times New Roman" w:hAnsi="Times New Roman" w:cs="Times New Roman"/>
-          <w:sz w:val="20"/>
-          <w:szCs w:val="20"/>
-        </w:rPr>
-        <w:t xml:space="preserve">  </w:t>
-      </w:r>
-    </w:p>
-    <w:p>
-      <w:pPr>
-        <w:pStyle w:val="ListParagraph"/>
-        <w:numPr>
-          <w:ilvl w:val="0"/>
-          <w:numId w:val="7"/>
-        </w:numPr>
-        <w:rPr>
-          <w:rFonts w:ascii="Times New Roman" w:hAnsi="Times New Roman" w:cs="Times New Roman"/>
-          <w:sz w:val="20"/>
-          <w:szCs w:val="20"/>
-        </w:rPr>
-      </w:pPr>
-      <w:r>
-        <w:rPr>
-          <w:rFonts w:ascii="Times New Roman" w:hAnsi="Times New Roman" w:cs="Times New Roman"/>
-          <w:i/>
-          <w:sz w:val="20"/>
-          <w:szCs w:val="20"/>
-        </w:rPr>
-        <w:t xml:space="preserve">Predation Risk Cues Affect Pea Aphid Acquisition and Transmission of a Plant Virus </w:t>
-      </w:r>
-      <w:r>
-        <w:rPr>
-          <w:rFonts w:ascii="Times New Roman" w:hAnsi="Times New Roman" w:cs="Times New Roman"/>
-          <w:iCs/>
-          <w:sz w:val="20"/>
-          <w:szCs w:val="20"/>
-        </w:rPr>
-        <w:t xml:space="preserve">(First </w:t>
-      </w:r>
-      <w:proofErr w:type="gramStart"/>
-      <w:r>
-        <w:rPr>
-          <w:rFonts w:ascii="Times New Roman" w:hAnsi="Times New Roman" w:cs="Times New Roman"/>
-          <w:iCs/>
-          <w:sz w:val="20"/>
-          <w:szCs w:val="20"/>
-        </w:rPr>
-        <w:t xml:space="preserve">Place)   </w:t>
-      </w:r>
-      <w:proofErr w:type="gramEnd"/>
-      <w:r>
-        <w:rPr>
-          <w:rFonts w:ascii="Times New Roman" w:hAnsi="Times New Roman" w:cs="Times New Roman"/>
-          <w:iCs/>
-          <w:sz w:val="20"/>
-          <w:szCs w:val="20"/>
-        </w:rPr>
-        <w:t xml:space="preserve">               November 2019</w:t>
-      </w:r>
-    </w:p>
-    <w:p>
-      <w:pPr>
-        <w:pStyle w:val="ListParagraph"/>
-        <w:numPr>
-          <w:ilvl w:val="0"/>
-          <w:numId w:val="7"/>
-        </w:numPr>
-        <w:rPr>
-          <w:rFonts w:ascii="Times New Roman" w:hAnsi="Times New Roman" w:cs="Times New Roman"/>
-          <w:sz w:val="20"/>
-          <w:szCs w:val="20"/>
-        </w:rPr>
-      </w:pPr>
-      <w:r>
-        <w:rPr>
-          <w:rFonts w:ascii="Times New Roman" w:hAnsi="Times New Roman" w:cs="Times New Roman"/>
-          <w:i/>
-          <w:sz w:val="20"/>
-          <w:szCs w:val="20"/>
-        </w:rPr>
-        <w:lastRenderedPageBreak/>
+        <w:rPr>
+          <w:rFonts w:ascii="Times New Roman" w:hAnsi="Times New Roman" w:cs="Times New Roman"/>
+          <w:sz w:val="20"/>
+          <w:szCs w:val="20"/>
+        </w:rPr>
+      </w:pPr>
+      <w:r>
+        <w:rPr>
+          <w:rFonts w:ascii="Times New Roman" w:hAnsi="Times New Roman" w:cs="Times New Roman"/>
+          <w:i/>
+          <w:sz w:val="20"/>
+          <w:szCs w:val="20"/>
+        </w:rPr>
         <w:t>Evaluating the Non-consumptive effects of Predators on aphid-borne viru</w:t>
       </w:r>
       <w:r>
@@ -4916,6 +4532,405 @@
         <w:tabs>
           <w:tab w:val="right" w:pos="10800"/>
         </w:tabs>
+        <w:rPr>
+          <w:rFonts w:ascii="Times New Roman" w:hAnsi="Times New Roman" w:cs="Times New Roman"/>
+          <w:sz w:val="20"/>
+          <w:szCs w:val="20"/>
+        </w:rPr>
+      </w:pPr>
+      <w:r>
+        <w:rPr>
+          <w:rFonts w:ascii="Times New Roman" w:eastAsia="Times New Roman" w:hAnsi="Times New Roman" w:cs="Times New Roman"/>
+          <w:b/>
+          <w:sz w:val="22"/>
+          <w:szCs w:val="22"/>
+          <w:u w:val="single"/>
+        </w:rPr>
+        <w:lastRenderedPageBreak/>
+        <w:t>WORK EXPERIENCE</w:t>
+      </w:r>
+      <w:r>
+        <w:rPr>
+          <w:rFonts w:ascii="Times New Roman" w:eastAsia="Times New Roman" w:hAnsi="Times New Roman" w:cs="Times New Roman"/>
+          <w:b/>
+          <w:sz w:val="22"/>
+          <w:szCs w:val="22"/>
+          <w:u w:val="single"/>
+        </w:rPr>
+        <w:t>:</w:t>
+      </w:r>
+      <w:r>
+        <w:rPr>
+          <w:rFonts w:ascii="Times New Roman" w:eastAsia="Times New Roman" w:hAnsi="Times New Roman" w:cs="Times New Roman"/>
+          <w:b/>
+          <w:sz w:val="22"/>
+          <w:szCs w:val="22"/>
+          <w:u w:val="single"/>
+        </w:rPr>
+        <w:tab/>
+      </w:r>
+    </w:p>
+    <w:p>
+      <w:pPr>
+        <w:tabs>
+          <w:tab w:val="right" w:pos="10800"/>
+        </w:tabs>
+        <w:rPr>
+          <w:rFonts w:ascii="Times New Roman" w:eastAsia="Times New Roman" w:hAnsi="Times New Roman" w:cs="Times New Roman"/>
+          <w:b/>
+          <w:sz w:val="4"/>
+          <w:szCs w:val="4"/>
+        </w:rPr>
+      </w:pPr>
+    </w:p>
+    <w:p>
+      <w:pPr>
+        <w:tabs>
+          <w:tab w:val="left" w:pos="9915"/>
+        </w:tabs>
+        <w:rPr>
+          <w:rFonts w:ascii="Times New Roman" w:hAnsi="Times New Roman" w:cs="Times New Roman"/>
+          <w:b/>
+          <w:iCs/>
+          <w:sz w:val="20"/>
+          <w:szCs w:val="20"/>
+        </w:rPr>
+      </w:pPr>
+      <w:r>
+        <w:rPr>
+          <w:rFonts w:ascii="Times New Roman" w:hAnsi="Times New Roman" w:cs="Times New Roman"/>
+          <w:b/>
+          <w:iCs/>
+          <w:sz w:val="20"/>
+          <w:szCs w:val="20"/>
+        </w:rPr>
+        <w:t>Washington State University</w:t>
+      </w:r>
+    </w:p>
+    <w:p>
+      <w:pPr>
+        <w:tabs>
+          <w:tab w:val="left" w:pos="9915"/>
+        </w:tabs>
+        <w:rPr>
+          <w:rFonts w:ascii="Times New Roman" w:hAnsi="Times New Roman" w:cs="Times New Roman"/>
+          <w:sz w:val="20"/>
+          <w:szCs w:val="20"/>
+        </w:rPr>
+      </w:pPr>
+      <w:r>
+        <w:rPr>
+          <w:rFonts w:ascii="Times New Roman" w:hAnsi="Times New Roman" w:cs="Times New Roman"/>
+          <w:b/>
+          <w:i/>
+          <w:sz w:val="20"/>
+          <w:szCs w:val="20"/>
+        </w:rPr>
+        <w:t xml:space="preserve">CRLA Certified </w:t>
+      </w:r>
+      <w:r>
+        <w:rPr>
+          <w:rFonts w:ascii="Times New Roman" w:hAnsi="Times New Roman" w:cs="Times New Roman"/>
+          <w:b/>
+          <w:i/>
+          <w:sz w:val="20"/>
+          <w:szCs w:val="20"/>
+        </w:rPr>
+        <w:t>Tutor</w:t>
+      </w:r>
+      <w:r>
+        <w:rPr>
+          <w:rFonts w:ascii="Times New Roman" w:hAnsi="Times New Roman" w:cs="Times New Roman"/>
+          <w:b/>
+          <w:i/>
+          <w:sz w:val="20"/>
+          <w:szCs w:val="20"/>
+        </w:rPr>
+        <w:t xml:space="preserve">                                                                                                                                                                </w:t>
+      </w:r>
+      <w:r>
+        <w:rPr>
+          <w:rFonts w:ascii="Times New Roman" w:hAnsi="Times New Roman" w:cs="Times New Roman"/>
+          <w:sz w:val="20"/>
+          <w:szCs w:val="20"/>
+        </w:rPr>
+        <w:t>Spring 2017</w:t>
+      </w:r>
+    </w:p>
+    <w:p>
+      <w:pPr>
+        <w:pStyle w:val="ListParagraph"/>
+        <w:numPr>
+          <w:ilvl w:val="0"/>
+          <w:numId w:val="7"/>
+        </w:numPr>
+        <w:rPr>
+          <w:rFonts w:ascii="Times New Roman" w:hAnsi="Times New Roman" w:cs="Times New Roman"/>
+          <w:sz w:val="20"/>
+          <w:szCs w:val="20"/>
+        </w:rPr>
+      </w:pPr>
+      <w:r>
+        <w:rPr>
+          <w:rFonts w:ascii="Times New Roman" w:hAnsi="Times New Roman" w:cs="Times New Roman"/>
+          <w:sz w:val="20"/>
+          <w:szCs w:val="20"/>
+        </w:rPr>
+        <w:t>Tutored student-athletes in Microbiology and Entomology courses</w:t>
+      </w:r>
+    </w:p>
+    <w:p>
+      <w:pPr>
+        <w:pStyle w:val="ListParagraph"/>
+        <w:numPr>
+          <w:ilvl w:val="0"/>
+          <w:numId w:val="7"/>
+        </w:numPr>
+        <w:rPr>
+          <w:rFonts w:ascii="Times New Roman" w:hAnsi="Times New Roman" w:cs="Times New Roman"/>
+          <w:sz w:val="20"/>
+          <w:szCs w:val="20"/>
+        </w:rPr>
+      </w:pPr>
+      <w:r>
+        <w:rPr>
+          <w:rFonts w:ascii="Times New Roman" w:hAnsi="Times New Roman" w:cs="Times New Roman"/>
+          <w:sz w:val="20"/>
+          <w:szCs w:val="20"/>
+        </w:rPr>
+        <w:t>Developed learning activities, study programs, and review strategies for high risk students</w:t>
+      </w:r>
+    </w:p>
+    <w:p>
+      <w:pPr>
+        <w:tabs>
+          <w:tab w:val="right" w:pos="10800"/>
+        </w:tabs>
+        <w:rPr>
+          <w:rFonts w:ascii="Times New Roman" w:eastAsia="Times New Roman" w:hAnsi="Times New Roman" w:cs="Times New Roman"/>
+          <w:b/>
+          <w:sz w:val="10"/>
+          <w:szCs w:val="10"/>
+        </w:rPr>
+      </w:pPr>
+    </w:p>
+    <w:p>
+      <w:pPr>
+        <w:tabs>
+          <w:tab w:val="right" w:pos="10800"/>
+        </w:tabs>
+        <w:rPr>
+          <w:rFonts w:ascii="Times New Roman" w:eastAsia="Times New Roman" w:hAnsi="Times New Roman" w:cs="Times New Roman"/>
+          <w:bCs/>
+          <w:sz w:val="20"/>
+          <w:szCs w:val="20"/>
+        </w:rPr>
+      </w:pPr>
+      <w:r>
+        <w:rPr>
+          <w:rFonts w:ascii="Times New Roman" w:eastAsia="Times New Roman" w:hAnsi="Times New Roman" w:cs="Times New Roman"/>
+          <w:b/>
+          <w:sz w:val="20"/>
+          <w:szCs w:val="20"/>
+        </w:rPr>
+        <w:t>Cornell University</w:t>
+      </w:r>
+      <w:r>
+        <w:rPr>
+          <w:rFonts w:ascii="Times New Roman" w:eastAsia="Times New Roman" w:hAnsi="Times New Roman" w:cs="Times New Roman"/>
+          <w:b/>
+          <w:sz w:val="20"/>
+          <w:szCs w:val="20"/>
+        </w:rPr>
+        <w:tab/>
+      </w:r>
+      <w:r>
+        <w:rPr>
+          <w:rFonts w:ascii="Times New Roman" w:eastAsia="Times New Roman" w:hAnsi="Times New Roman" w:cs="Times New Roman"/>
+          <w:bCs/>
+          <w:sz w:val="20"/>
+          <w:szCs w:val="20"/>
+        </w:rPr>
+        <w:t>Ithaca, NY</w:t>
+      </w:r>
+    </w:p>
+    <w:p>
+      <w:pPr>
+        <w:tabs>
+          <w:tab w:val="right" w:pos="10800"/>
+        </w:tabs>
+      </w:pPr>
+      <w:r>
+        <w:rPr>
+          <w:rFonts w:ascii="Times New Roman" w:eastAsia="Times New Roman" w:hAnsi="Times New Roman" w:cs="Times New Roman"/>
+          <w:b/>
+          <w:i/>
+          <w:iCs/>
+          <w:sz w:val="20"/>
+          <w:szCs w:val="20"/>
+        </w:rPr>
+        <w:t>Laboratory of Associate Professor Dr. John Losey</w:t>
+      </w:r>
+      <w:r>
+        <w:rPr>
+          <w:rFonts w:ascii="Times New Roman" w:eastAsia="Times New Roman" w:hAnsi="Times New Roman" w:cs="Times New Roman"/>
+          <w:b/>
+          <w:sz w:val="20"/>
+          <w:szCs w:val="20"/>
+        </w:rPr>
+        <w:tab/>
+      </w:r>
+      <w:r>
+        <w:rPr>
+          <w:rFonts w:ascii="Times New Roman" w:eastAsia="Times New Roman" w:hAnsi="Times New Roman" w:cs="Times New Roman"/>
+          <w:sz w:val="20"/>
+          <w:szCs w:val="20"/>
+        </w:rPr>
+        <w:t xml:space="preserve"> 2013-2016</w:t>
+      </w:r>
+    </w:p>
+    <w:p>
+      <w:pPr>
+        <w:pStyle w:val="ListParagraph"/>
+        <w:numPr>
+          <w:ilvl w:val="0"/>
+          <w:numId w:val="7"/>
+        </w:numPr>
+        <w:tabs>
+          <w:tab w:val="right" w:pos="10800"/>
+        </w:tabs>
+        <w:rPr>
+          <w:bCs/>
+          <w:iCs/>
+        </w:rPr>
+      </w:pPr>
+      <w:r>
+        <w:rPr>
+          <w:rFonts w:ascii="Times New Roman" w:eastAsia="Times New Roman" w:hAnsi="Times New Roman" w:cs="Times New Roman"/>
+          <w:bCs/>
+          <w:iCs/>
+          <w:sz w:val="20"/>
+          <w:szCs w:val="20"/>
+        </w:rPr>
+        <w:t>Research Assistant</w:t>
+      </w:r>
+      <w:r>
+        <w:rPr>
+          <w:rFonts w:ascii="Times New Roman" w:eastAsia="Times New Roman" w:hAnsi="Times New Roman" w:cs="Times New Roman"/>
+          <w:bCs/>
+          <w:iCs/>
+          <w:sz w:val="20"/>
+          <w:szCs w:val="20"/>
+        </w:rPr>
+        <w:t xml:space="preserve">, maintained insect colonies for research projects, assisted researchers in conducting experiments, represented the NSF funded citizen-science “Lost Ladybug Project” at teaching and outreach events </w:t>
+      </w:r>
+      <w:r>
+        <w:rPr>
+          <w:rFonts w:ascii="Times New Roman" w:eastAsia="Times New Roman" w:hAnsi="Times New Roman" w:cs="Times New Roman"/>
+          <w:bCs/>
+          <w:iCs/>
+          <w:sz w:val="20"/>
+          <w:szCs w:val="20"/>
+        </w:rPr>
+        <w:tab/>
+      </w:r>
+    </w:p>
+    <w:p>
+      <w:pPr>
+        <w:tabs>
+          <w:tab w:val="right" w:pos="10800"/>
+        </w:tabs>
+        <w:contextualSpacing/>
+        <w:rPr>
+          <w:b/>
+          <w:sz w:val="4"/>
+          <w:szCs w:val="4"/>
+        </w:rPr>
+      </w:pPr>
+    </w:p>
+    <w:p>
+      <w:pPr>
+        <w:tabs>
+          <w:tab w:val="right" w:pos="10800"/>
+        </w:tabs>
+      </w:pPr>
+      <w:r>
+        <w:rPr>
+          <w:rFonts w:ascii="Times New Roman" w:eastAsia="Times New Roman" w:hAnsi="Times New Roman" w:cs="Times New Roman"/>
+          <w:b/>
+          <w:i/>
+          <w:iCs/>
+          <w:sz w:val="20"/>
+          <w:szCs w:val="20"/>
+        </w:rPr>
+        <w:t>Laboratory of Dr. Linda Rayor</w:t>
+      </w:r>
+      <w:r>
+        <w:rPr>
+          <w:rFonts w:ascii="Times New Roman" w:eastAsia="Times New Roman" w:hAnsi="Times New Roman" w:cs="Times New Roman"/>
+          <w:b/>
+          <w:sz w:val="20"/>
+          <w:szCs w:val="20"/>
+        </w:rPr>
+        <w:tab/>
+      </w:r>
+      <w:r>
+        <w:rPr>
+          <w:rFonts w:ascii="Times New Roman" w:eastAsia="Times New Roman" w:hAnsi="Times New Roman" w:cs="Times New Roman"/>
+          <w:sz w:val="20"/>
+          <w:szCs w:val="20"/>
+        </w:rPr>
+        <w:t>2013-2015</w:t>
+      </w:r>
+    </w:p>
+    <w:p>
+      <w:pPr>
+        <w:pStyle w:val="ListParagraph"/>
+        <w:numPr>
+          <w:ilvl w:val="0"/>
+          <w:numId w:val="11"/>
+        </w:numPr>
+        <w:tabs>
+          <w:tab w:val="right" w:pos="10800"/>
+        </w:tabs>
+        <w:rPr>
+          <w:rFonts w:ascii="Times New Roman" w:eastAsia="Times New Roman" w:hAnsi="Times New Roman" w:cs="Times New Roman"/>
+          <w:b/>
+          <w:sz w:val="22"/>
+          <w:szCs w:val="22"/>
+          <w:u w:val="single"/>
+        </w:rPr>
+      </w:pPr>
+      <w:r>
+        <w:rPr>
+          <w:rFonts w:ascii="Times New Roman" w:eastAsia="Times New Roman" w:hAnsi="Times New Roman" w:cs="Times New Roman"/>
+          <w:bCs/>
+          <w:iCs/>
+          <w:sz w:val="20"/>
+          <w:szCs w:val="20"/>
+        </w:rPr>
+        <w:t>Research Assistant and Animal Caretaker, maintained colonies of arthropods used for research and teaching, assisted with graduate student research projects</w:t>
+      </w:r>
+    </w:p>
+    <w:p>
+      <w:pPr>
+        <w:tabs>
+          <w:tab w:val="right" w:pos="10800"/>
+        </w:tabs>
+        <w:rPr>
+          <w:rFonts w:ascii="Times New Roman" w:eastAsia="Times New Roman" w:hAnsi="Times New Roman" w:cs="Times New Roman"/>
+          <w:b/>
+          <w:sz w:val="22"/>
+          <w:szCs w:val="22"/>
+          <w:u w:val="single"/>
+        </w:rPr>
+      </w:pPr>
+    </w:p>
+    <w:p>
+      <w:pPr>
+        <w:tabs>
+          <w:tab w:val="right" w:pos="10800"/>
+        </w:tabs>
       </w:pPr>
       <w:r>
         <w:rPr>
@@ -5198,7 +5213,6 @@
         </w:rPr>
         <w:tab/>
       </w:r>
-      <w:proofErr w:type="gramStart"/>
       <w:r>
         <w:rPr>
           <w:rFonts w:ascii="Times New Roman" w:hAnsi="Times New Roman" w:cs="Times New Roman"/>
@@ -5218,17 +5232,7 @@
           <w:sz w:val="20"/>
           <w:szCs w:val="20"/>
         </w:rPr>
-        <w:t>November</w:t>
-      </w:r>
-      <w:proofErr w:type="gramEnd"/>
-      <w:r>
-        <w:rPr>
-          <w:rFonts w:ascii="Times New Roman" w:hAnsi="Times New Roman" w:cs="Times New Roman"/>
-          <w:bCs/>
-          <w:sz w:val="20"/>
-          <w:szCs w:val="20"/>
-        </w:rPr>
-        <w:t xml:space="preserve"> 2020</w:t>
+        <w:t>November 2020</w:t>
       </w:r>
     </w:p>
     <w:p>
@@ -6292,33 +6296,15 @@
           <w:sz w:val="20"/>
           <w:szCs w:val="20"/>
         </w:rPr>
-        <w:t>“Arthropod Predators: Nature’s Defenders</w:t>
-      </w:r>
-      <w:proofErr w:type="gramStart"/>
-      <w:r>
-        <w:rPr>
-          <w:rFonts w:ascii="Times New Roman" w:hAnsi="Times New Roman" w:cs="Times New Roman"/>
-          <w:sz w:val="20"/>
-          <w:szCs w:val="20"/>
-        </w:rPr>
-        <w:t xml:space="preserve">”,  </w:t>
-      </w:r>
-      <w:r>
-        <w:rPr>
-          <w:rFonts w:ascii="Times New Roman" w:hAnsi="Times New Roman" w:cs="Times New Roman"/>
-          <w:sz w:val="20"/>
-          <w:szCs w:val="20"/>
-        </w:rPr>
-        <w:t>aimed</w:t>
-      </w:r>
-      <w:proofErr w:type="gramEnd"/>
-      <w:r>
-        <w:rPr>
-          <w:rFonts w:ascii="Times New Roman" w:hAnsi="Times New Roman" w:cs="Times New Roman"/>
-          <w:sz w:val="20"/>
-          <w:szCs w:val="20"/>
-        </w:rPr>
-        <w:t xml:space="preserve"> at educating children on the value of predator species and biological control (</w:t>
+        <w:t xml:space="preserve">“Arthropod Predators: Nature’s Defenders”,  </w:t>
+      </w:r>
+      <w:r>
+        <w:rPr>
+          <w:rFonts w:ascii="Times New Roman" w:hAnsi="Times New Roman" w:cs="Times New Roman"/>
+          <w:sz w:val="20"/>
+          <w:szCs w:val="20"/>
+        </w:rPr>
+        <w:t>aimed at educating children on the value of predator species and biological control (</w:t>
       </w:r>
       <w:hyperlink r:id="rId9" w:history="1">
         <w:r>
@@ -6745,7 +6731,7 @@
 </file>
 
 <file path=word/endnotes.xml><?xml version="1.0" encoding="utf-8"?>
-<w:endnotes xmlns:wpc="http://schemas.microsoft.com/office/word/2010/wordprocessingCanvas" xmlns:cx="http://schemas.microsoft.com/office/drawing/2014/chartex" xmlns:cx1="http://schemas.microsoft.com/office/drawing/2015/9/8/chartex" xmlns:cx2="http://schemas.microsoft.com/office/drawing/2015/10/21/chartex" xmlns:cx3="http://schemas.microsoft.com/office/drawing/2016/5/9/chartex" xmlns:cx4="http://schemas.microsoft.com/office/drawing/2016/5/10/chartex" xmlns:cx5="http://schemas.microsoft.com/office/drawing/2016/5/11/chartex" xmlns:cx6="http://schemas.microsoft.com/office/drawing/2016/5/12/chartex" xmlns:cx7="http://schemas.microsoft.com/office/drawing/2016/5/13/chartex" xmlns:cx8="http://schemas.microsoft.com/office/drawing/2016/5/14/chartex" xmlns:mc="http://schemas.openxmlformats.org/markup-compatibility/2006" xmlns:aink="http://schemas.microsoft.com/office/drawing/2016/ink" xmlns:am3d="http://schemas.microsoft.com/office/drawing/2017/model3d" xmlns:o="urn:schemas-microsoft-com:office:office" xmlns:r="http://schemas.openxmlformats.org/officeDocument/2006/relationships" xmlns:m="http://schemas.openxmlformats.org/officeDocument/2006/math" xmlns:v="urn:schemas-microsoft-com:vml" xmlns:wp14="http://schemas.microsoft.com/office/word/2010/wordprocessingDrawing" xmlns:wp="http://schemas.openxmlformats.org/drawingml/2006/wordprocessingDrawing" xmlns:w10="urn:schemas-microsoft-com:office:word" xmlns:w="http://schemas.openxmlformats.org/wordprocessingml/2006/main" xmlns:w14="http://schemas.microsoft.com/office/word/2010/wordml" xmlns:w15="http://schemas.microsoft.com/office/word/2012/wordml" xmlns:w16cex="http://schemas.microsoft.com/office/word/2018/wordml/cex" xmlns:w16cid="http://schemas.microsoft.com/office/word/2016/wordml/cid" xmlns:w16="http://schemas.microsoft.com/office/word/2018/wordml" xmlns:w16sdtdh="http://schemas.microsoft.com/office/word/2020/wordml/sdtdatahash" xmlns:w16se="http://schemas.microsoft.com/office/word/2015/wordml/symex" xmlns:wpg="http://schemas.microsoft.com/office/word/2010/wordprocessingGroup" xmlns:wpi="http://schemas.microsoft.com/office/word/2010/wordprocessingInk" xmlns:wne="http://schemas.microsoft.com/office/word/2006/wordml" xmlns:wps="http://schemas.microsoft.com/office/word/2010/wordprocessingShape" mc:Ignorable="w14 w15 w16se w16cid w16 w16cex w16sdtdh wp14">
+<w:endnotes xmlns:wpc="http://schemas.microsoft.com/office/word/2010/wordprocessingCanvas" xmlns:cx="http://schemas.microsoft.com/office/drawing/2014/chartex" xmlns:cx1="http://schemas.microsoft.com/office/drawing/2015/9/8/chartex" xmlns:cx2="http://schemas.microsoft.com/office/drawing/2015/10/21/chartex" xmlns:cx3="http://schemas.microsoft.com/office/drawing/2016/5/9/chartex" xmlns:cx4="http://schemas.microsoft.com/office/drawing/2016/5/10/chartex" xmlns:cx5="http://schemas.microsoft.com/office/drawing/2016/5/11/chartex" xmlns:cx6="http://schemas.microsoft.com/office/drawing/2016/5/12/chartex" xmlns:cx7="http://schemas.microsoft.com/office/drawing/2016/5/13/chartex" xmlns:cx8="http://schemas.microsoft.com/office/drawing/2016/5/14/chartex" xmlns:mc="http://schemas.openxmlformats.org/markup-compatibility/2006" xmlns:aink="http://schemas.microsoft.com/office/drawing/2016/ink" xmlns:am3d="http://schemas.microsoft.com/office/drawing/2017/model3d" xmlns:o="urn:schemas-microsoft-com:office:office" xmlns:oel="http://schemas.microsoft.com/office/2019/extlst" xmlns:r="http://schemas.openxmlformats.org/officeDocument/2006/relationships" xmlns:m="http://schemas.openxmlformats.org/officeDocument/2006/math" xmlns:v="urn:schemas-microsoft-com:vml" xmlns:wp14="http://schemas.microsoft.com/office/word/2010/wordprocessingDrawing" xmlns:wp="http://schemas.openxmlformats.org/drawingml/2006/wordprocessingDrawing" xmlns:w10="urn:schemas-microsoft-com:office:word" xmlns:w="http://schemas.openxmlformats.org/wordprocessingml/2006/main" xmlns:w14="http://schemas.microsoft.com/office/word/2010/wordml" xmlns:w15="http://schemas.microsoft.com/office/word/2012/wordml" xmlns:w16cex="http://schemas.microsoft.com/office/word/2018/wordml/cex" xmlns:w16cid="http://schemas.microsoft.com/office/word/2016/wordml/cid" xmlns:w16="http://schemas.microsoft.com/office/word/2018/wordml" xmlns:w16sdtdh="http://schemas.microsoft.com/office/word/2020/wordml/sdtdatahash" xmlns:w16se="http://schemas.microsoft.com/office/word/2015/wordml/symex" xmlns:wpg="http://schemas.microsoft.com/office/word/2010/wordprocessingGroup" xmlns:wpi="http://schemas.microsoft.com/office/word/2010/wordprocessingInk" xmlns:wne="http://schemas.microsoft.com/office/word/2006/wordml" xmlns:wps="http://schemas.microsoft.com/office/word/2010/wordprocessingShape" mc:Ignorable="w14 w15 w16se w16cid w16 w16cex w16sdtdh wp14">
   <w:endnote w:type="separator" w:id="-1">
     <w:p>
       <w:r>
@@ -6764,7 +6750,7 @@
 </file>
 
 <file path=word/footnotes.xml><?xml version="1.0" encoding="utf-8"?>
-<w:footnotes xmlns:wpc="http://schemas.microsoft.com/office/word/2010/wordprocessingCanvas" xmlns:cx="http://schemas.microsoft.com/office/drawing/2014/chartex" xmlns:cx1="http://schemas.microsoft.com/office/drawing/2015/9/8/chartex" xmlns:cx2="http://schemas.microsoft.com/office/drawing/2015/10/21/chartex" xmlns:cx3="http://schemas.microsoft.com/office/drawing/2016/5/9/chartex" xmlns:cx4="http://schemas.microsoft.com/office/drawing/2016/5/10/chartex" xmlns:cx5="http://schemas.microsoft.com/office/drawing/2016/5/11/chartex" xmlns:cx6="http://schemas.microsoft.com/office/drawing/2016/5/12/chartex" xmlns:cx7="http://schemas.microsoft.com/office/drawing/2016/5/13/chartex" xmlns:cx8="http://schemas.microsoft.com/office/drawing/2016/5/14/chartex" xmlns:mc="http://schemas.openxmlformats.org/markup-compatibility/2006" xmlns:aink="http://schemas.microsoft.com/office/drawing/2016/ink" xmlns:am3d="http://schemas.microsoft.com/office/drawing/2017/model3d" xmlns:o="urn:schemas-microsoft-com:office:office" xmlns:r="http://schemas.openxmlformats.org/officeDocument/2006/relationships" xmlns:m="http://schemas.openxmlformats.org/officeDocument/2006/math" xmlns:v="urn:schemas-microsoft-com:vml" xmlns:wp14="http://schemas.microsoft.com/office/word/2010/wordprocessingDrawing" xmlns:wp="http://schemas.openxmlformats.org/drawingml/2006/wordprocessingDrawing" xmlns:w10="urn:schemas-microsoft-com:office:word" xmlns:w="http://schemas.openxmlformats.org/wordprocessingml/2006/main" xmlns:w14="http://schemas.microsoft.com/office/word/2010/wordml" xmlns:w15="http://schemas.microsoft.com/office/word/2012/wordml" xmlns:w16cex="http://schemas.microsoft.com/office/word/2018/wordml/cex" xmlns:w16cid="http://schemas.microsoft.com/office/word/2016/wordml/cid" xmlns:w16="http://schemas.microsoft.com/office/word/2018/wordml" xmlns:w16sdtdh="http://schemas.microsoft.com/office/word/2020/wordml/sdtdatahash" xmlns:w16se="http://schemas.microsoft.com/office/word/2015/wordml/symex" xmlns:wpg="http://schemas.microsoft.com/office/word/2010/wordprocessingGroup" xmlns:wpi="http://schemas.microsoft.com/office/word/2010/wordprocessingInk" xmlns:wne="http://schemas.microsoft.com/office/word/2006/wordml" xmlns:wps="http://schemas.microsoft.com/office/word/2010/wordprocessingShape" mc:Ignorable="w14 w15 w16se w16cid w16 w16cex w16sdtdh wp14">
+<w:footnotes xmlns:wpc="http://schemas.microsoft.com/office/word/2010/wordprocessingCanvas" xmlns:cx="http://schemas.microsoft.com/office/drawing/2014/chartex" xmlns:cx1="http://schemas.microsoft.com/office/drawing/2015/9/8/chartex" xmlns:cx2="http://schemas.microsoft.com/office/drawing/2015/10/21/chartex" xmlns:cx3="http://schemas.microsoft.com/office/drawing/2016/5/9/chartex" xmlns:cx4="http://schemas.microsoft.com/office/drawing/2016/5/10/chartex" xmlns:cx5="http://schemas.microsoft.com/office/drawing/2016/5/11/chartex" xmlns:cx6="http://schemas.microsoft.com/office/drawing/2016/5/12/chartex" xmlns:cx7="http://schemas.microsoft.com/office/drawing/2016/5/13/chartex" xmlns:cx8="http://schemas.microsoft.com/office/drawing/2016/5/14/chartex" xmlns:mc="http://schemas.openxmlformats.org/markup-compatibility/2006" xmlns:aink="http://schemas.microsoft.com/office/drawing/2016/ink" xmlns:am3d="http://schemas.microsoft.com/office/drawing/2017/model3d" xmlns:o="urn:schemas-microsoft-com:office:office" xmlns:oel="http://schemas.microsoft.com/office/2019/extlst" xmlns:r="http://schemas.openxmlformats.org/officeDocument/2006/relationships" xmlns:m="http://schemas.openxmlformats.org/officeDocument/2006/math" xmlns:v="urn:schemas-microsoft-com:vml" xmlns:wp14="http://schemas.microsoft.com/office/word/2010/wordprocessingDrawing" xmlns:wp="http://schemas.openxmlformats.org/drawingml/2006/wordprocessingDrawing" xmlns:w10="urn:schemas-microsoft-com:office:word" xmlns:w="http://schemas.openxmlformats.org/wordprocessingml/2006/main" xmlns:w14="http://schemas.microsoft.com/office/word/2010/wordml" xmlns:w15="http://schemas.microsoft.com/office/word/2012/wordml" xmlns:w16cex="http://schemas.microsoft.com/office/word/2018/wordml/cex" xmlns:w16cid="http://schemas.microsoft.com/office/word/2016/wordml/cid" xmlns:w16="http://schemas.microsoft.com/office/word/2018/wordml" xmlns:w16sdtdh="http://schemas.microsoft.com/office/word/2020/wordml/sdtdatahash" xmlns:w16se="http://schemas.microsoft.com/office/word/2015/wordml/symex" xmlns:wpg="http://schemas.microsoft.com/office/word/2010/wordprocessingGroup" xmlns:wpi="http://schemas.microsoft.com/office/word/2010/wordprocessingInk" xmlns:wne="http://schemas.microsoft.com/office/word/2006/wordml" xmlns:wps="http://schemas.microsoft.com/office/word/2010/wordprocessingShape" mc:Ignorable="w14 w15 w16se w16cid w16 w16cex w16sdtdh wp14">
   <w:footnote w:type="separator" w:id="-1">
     <w:p>
       <w:r>
@@ -6783,7 +6769,7 @@
 </file>
 
 <file path=word/header1.xml><?xml version="1.0" encoding="utf-8"?>
-<w:hdr xmlns:wpc="http://schemas.microsoft.com/office/word/2010/wordprocessingCanvas" xmlns:cx="http://schemas.microsoft.com/office/drawing/2014/chartex" xmlns:cx1="http://schemas.microsoft.com/office/drawing/2015/9/8/chartex" xmlns:cx2="http://schemas.microsoft.com/office/drawing/2015/10/21/chartex" xmlns:cx3="http://schemas.microsoft.com/office/drawing/2016/5/9/chartex" xmlns:cx4="http://schemas.microsoft.com/office/drawing/2016/5/10/chartex" xmlns:cx5="http://schemas.microsoft.com/office/drawing/2016/5/11/chartex" xmlns:cx6="http://schemas.microsoft.com/office/drawing/2016/5/12/chartex" xmlns:cx7="http://schemas.microsoft.com/office/drawing/2016/5/13/chartex" xmlns:cx8="http://schemas.microsoft.com/office/drawing/2016/5/14/chartex" xmlns:mc="http://schemas.openxmlformats.org/markup-compatibility/2006" xmlns:aink="http://schemas.microsoft.com/office/drawing/2016/ink" xmlns:am3d="http://schemas.microsoft.com/office/drawing/2017/model3d" xmlns:o="urn:schemas-microsoft-com:office:office" xmlns:r="http://schemas.openxmlformats.org/officeDocument/2006/relationships" xmlns:m="http://schemas.openxmlformats.org/officeDocument/2006/math" xmlns:v="urn:schemas-microsoft-com:vml" xmlns:wp14="http://schemas.microsoft.com/office/word/2010/wordprocessingDrawing" xmlns:wp="http://schemas.openxmlformats.org/drawingml/2006/wordprocessingDrawing" xmlns:w10="urn:schemas-microsoft-com:office:word" xmlns:w="http://schemas.openxmlformats.org/wordprocessingml/2006/main" xmlns:w14="http://schemas.microsoft.com/office/word/2010/wordml" xmlns:w15="http://schemas.microsoft.com/office/word/2012/wordml" xmlns:w16cex="http://schemas.microsoft.com/office/word/2018/wordml/cex" xmlns:w16cid="http://schemas.microsoft.com/office/word/2016/wordml/cid" xmlns:w16="http://schemas.microsoft.com/office/word/2018/wordml" xmlns:w16sdtdh="http://schemas.microsoft.com/office/word/2020/wordml/sdtdatahash" xmlns:w16se="http://schemas.microsoft.com/office/word/2015/wordml/symex" xmlns:wpg="http://schemas.microsoft.com/office/word/2010/wordprocessingGroup" xmlns:wpi="http://schemas.microsoft.com/office/word/2010/wordprocessingInk" xmlns:wne="http://schemas.microsoft.com/office/word/2006/wordml" xmlns:wps="http://schemas.microsoft.com/office/word/2010/wordprocessingShape" mc:Ignorable="w14 w15 w16se w16cid w16 w16cex w16sdtdh wp14">
+<w:hdr xmlns:wpc="http://schemas.microsoft.com/office/word/2010/wordprocessingCanvas" xmlns:cx="http://schemas.microsoft.com/office/drawing/2014/chartex" xmlns:cx1="http://schemas.microsoft.com/office/drawing/2015/9/8/chartex" xmlns:cx2="http://schemas.microsoft.com/office/drawing/2015/10/21/chartex" xmlns:cx3="http://schemas.microsoft.com/office/drawing/2016/5/9/chartex" xmlns:cx4="http://schemas.microsoft.com/office/drawing/2016/5/10/chartex" xmlns:cx5="http://schemas.microsoft.com/office/drawing/2016/5/11/chartex" xmlns:cx6="http://schemas.microsoft.com/office/drawing/2016/5/12/chartex" xmlns:cx7="http://schemas.microsoft.com/office/drawing/2016/5/13/chartex" xmlns:cx8="http://schemas.microsoft.com/office/drawing/2016/5/14/chartex" xmlns:mc="http://schemas.openxmlformats.org/markup-compatibility/2006" xmlns:aink="http://schemas.microsoft.com/office/drawing/2016/ink" xmlns:am3d="http://schemas.microsoft.com/office/drawing/2017/model3d" xmlns:o="urn:schemas-microsoft-com:office:office" xmlns:oel="http://schemas.microsoft.com/office/2019/extlst" xmlns:r="http://schemas.openxmlformats.org/officeDocument/2006/relationships" xmlns:m="http://schemas.openxmlformats.org/officeDocument/2006/math" xmlns:v="urn:schemas-microsoft-com:vml" xmlns:wp14="http://schemas.microsoft.com/office/word/2010/wordprocessingDrawing" xmlns:wp="http://schemas.openxmlformats.org/drawingml/2006/wordprocessingDrawing" xmlns:w10="urn:schemas-microsoft-com:office:word" xmlns:w="http://schemas.openxmlformats.org/wordprocessingml/2006/main" xmlns:w14="http://schemas.microsoft.com/office/word/2010/wordml" xmlns:w15="http://schemas.microsoft.com/office/word/2012/wordml" xmlns:w16cex="http://schemas.microsoft.com/office/word/2018/wordml/cex" xmlns:w16cid="http://schemas.microsoft.com/office/word/2016/wordml/cid" xmlns:w16="http://schemas.microsoft.com/office/word/2018/wordml" xmlns:w16sdtdh="http://schemas.microsoft.com/office/word/2020/wordml/sdtdatahash" xmlns:w16se="http://schemas.microsoft.com/office/word/2015/wordml/symex" xmlns:wpg="http://schemas.microsoft.com/office/word/2010/wordprocessingGroup" xmlns:wpi="http://schemas.microsoft.com/office/word/2010/wordprocessingInk" xmlns:wne="http://schemas.microsoft.com/office/word/2006/wordml" xmlns:wps="http://schemas.microsoft.com/office/word/2010/wordprocessingShape" mc:Ignorable="w14 w15 w16se w16cid w16 w16cex w16sdtdh wp14">
   <w:p>
     <w:pPr>
       <w:tabs>
@@ -6885,7 +6871,7 @@
 </file>
 
 <file path=word/numbering.xml><?xml version="1.0" encoding="utf-8"?>
-<w:numbering xmlns:wpc="http://schemas.microsoft.com/office/word/2010/wordprocessingCanvas" xmlns:cx="http://schemas.microsoft.com/office/drawing/2014/chartex" xmlns:cx1="http://schemas.microsoft.com/office/drawing/2015/9/8/chartex" xmlns:cx2="http://schemas.microsoft.com/office/drawing/2015/10/21/chartex" xmlns:cx3="http://schemas.microsoft.com/office/drawing/2016/5/9/chartex" xmlns:cx4="http://schemas.microsoft.com/office/drawing/2016/5/10/chartex" xmlns:cx5="http://schemas.microsoft.com/office/drawing/2016/5/11/chartex" xmlns:cx6="http://schemas.microsoft.com/office/drawing/2016/5/12/chartex" xmlns:cx7="http://schemas.microsoft.com/office/drawing/2016/5/13/chartex" xmlns:cx8="http://schemas.microsoft.com/office/drawing/2016/5/14/chartex" xmlns:mc="http://schemas.openxmlformats.org/markup-compatibility/2006" xmlns:aink="http://schemas.microsoft.com/office/drawing/2016/ink" xmlns:am3d="http://schemas.microsoft.com/office/drawing/2017/model3d" xmlns:o="urn:schemas-microsoft-com:office:office" xmlns:r="http://schemas.openxmlformats.org/officeDocument/2006/relationships" xmlns:m="http://schemas.openxmlformats.org/officeDocument/2006/math" xmlns:v="urn:schemas-microsoft-com:vml" xmlns:wp14="http://schemas.microsoft.com/office/word/2010/wordprocessingDrawing" xmlns:wp="http://schemas.openxmlformats.org/drawingml/2006/wordprocessingDrawing" xmlns:w10="urn:schemas-microsoft-com:office:word" xmlns:w="http://schemas.openxmlformats.org/wordprocessingml/2006/main" xmlns:w14="http://schemas.microsoft.com/office/word/2010/wordml" xmlns:w15="http://schemas.microsoft.com/office/word/2012/wordml" xmlns:w16cex="http://schemas.microsoft.com/office/word/2018/wordml/cex" xmlns:w16cid="http://schemas.microsoft.com/office/word/2016/wordml/cid" xmlns:w16="http://schemas.microsoft.com/office/word/2018/wordml" xmlns:w16sdtdh="http://schemas.microsoft.com/office/word/2020/wordml/sdtdatahash" xmlns:w16se="http://schemas.microsoft.com/office/word/2015/wordml/symex" xmlns:wpg="http://schemas.microsoft.com/office/word/2010/wordprocessingGroup" xmlns:wpi="http://schemas.microsoft.com/office/word/2010/wordprocessingInk" xmlns:wne="http://schemas.microsoft.com/office/word/2006/wordml" xmlns:wps="http://schemas.microsoft.com/office/word/2010/wordprocessingShape" mc:Ignorable="w14 w15 w16se w16cid w16 w16cex w16sdtdh wp14">
+<w:numbering xmlns:wpc="http://schemas.microsoft.com/office/word/2010/wordprocessingCanvas" xmlns:cx="http://schemas.microsoft.com/office/drawing/2014/chartex" xmlns:cx1="http://schemas.microsoft.com/office/drawing/2015/9/8/chartex" xmlns:cx2="http://schemas.microsoft.com/office/drawing/2015/10/21/chartex" xmlns:cx3="http://schemas.microsoft.com/office/drawing/2016/5/9/chartex" xmlns:cx4="http://schemas.microsoft.com/office/drawing/2016/5/10/chartex" xmlns:cx5="http://schemas.microsoft.com/office/drawing/2016/5/11/chartex" xmlns:cx6="http://schemas.microsoft.com/office/drawing/2016/5/12/chartex" xmlns:cx7="http://schemas.microsoft.com/office/drawing/2016/5/13/chartex" xmlns:cx8="http://schemas.microsoft.com/office/drawing/2016/5/14/chartex" xmlns:mc="http://schemas.openxmlformats.org/markup-compatibility/2006" xmlns:aink="http://schemas.microsoft.com/office/drawing/2016/ink" xmlns:am3d="http://schemas.microsoft.com/office/drawing/2017/model3d" xmlns:o="urn:schemas-microsoft-com:office:office" xmlns:oel="http://schemas.microsoft.com/office/2019/extlst" xmlns:r="http://schemas.openxmlformats.org/officeDocument/2006/relationships" xmlns:m="http://schemas.openxmlformats.org/officeDocument/2006/math" xmlns:v="urn:schemas-microsoft-com:vml" xmlns:wp14="http://schemas.microsoft.com/office/word/2010/wordprocessingDrawing" xmlns:wp="http://schemas.openxmlformats.org/drawingml/2006/wordprocessingDrawing" xmlns:w10="urn:schemas-microsoft-com:office:word" xmlns:w="http://schemas.openxmlformats.org/wordprocessingml/2006/main" xmlns:w14="http://schemas.microsoft.com/office/word/2010/wordml" xmlns:w15="http://schemas.microsoft.com/office/word/2012/wordml" xmlns:w16cex="http://schemas.microsoft.com/office/word/2018/wordml/cex" xmlns:w16cid="http://schemas.microsoft.com/office/word/2016/wordml/cid" xmlns:w16="http://schemas.microsoft.com/office/word/2018/wordml" xmlns:w16sdtdh="http://schemas.microsoft.com/office/word/2020/wordml/sdtdatahash" xmlns:w16se="http://schemas.microsoft.com/office/word/2015/wordml/symex" xmlns:wpg="http://schemas.microsoft.com/office/word/2010/wordprocessingGroup" xmlns:wpi="http://schemas.microsoft.com/office/word/2010/wordprocessingInk" xmlns:wne="http://schemas.microsoft.com/office/word/2006/wordml" xmlns:wps="http://schemas.microsoft.com/office/word/2010/wordprocessingShape" mc:Ignorable="w14 w15 w16se w16cid w16 w16cex w16sdtdh wp14">
   <w:abstractNum w:abstractNumId="0" w15:restartNumberingAfterBreak="0">
     <w:nsid w:val="0FE45719"/>
     <w:multiLevelType w:val="multilevel"/>
@@ -7569,7 +7555,7 @@
   <w:abstractNum w:abstractNumId="6" w15:restartNumberingAfterBreak="0">
     <w:nsid w:val="4F943707"/>
     <w:multiLevelType w:val="hybridMultilevel"/>
-    <w:tmpl w:val="83944D20"/>
+    <w:tmpl w:val="E4ECC106"/>
     <w:lvl w:ilvl="0" w:tplc="04090001">
       <w:start w:val="1"/>
       <w:numFmt w:val="bullet"/>
@@ -8244,43 +8230,43 @@
       </w:rPr>
     </w:lvl>
   </w:abstractNum>
-  <w:num w:numId="1">
+  <w:num w:numId="1" w16cid:durableId="227422299">
     <w:abstractNumId w:val="9"/>
   </w:num>
-  <w:num w:numId="2">
+  <w:num w:numId="2" w16cid:durableId="1360278183">
     <w:abstractNumId w:val="2"/>
   </w:num>
-  <w:num w:numId="3">
+  <w:num w:numId="3" w16cid:durableId="952398097">
     <w:abstractNumId w:val="3"/>
   </w:num>
-  <w:num w:numId="4">
+  <w:num w:numId="4" w16cid:durableId="1380325577">
     <w:abstractNumId w:val="0"/>
   </w:num>
-  <w:num w:numId="5">
+  <w:num w:numId="5" w16cid:durableId="671181728">
     <w:abstractNumId w:val="8"/>
   </w:num>
-  <w:num w:numId="6">
+  <w:num w:numId="6" w16cid:durableId="1158153985">
     <w:abstractNumId w:val="1"/>
   </w:num>
-  <w:num w:numId="7">
+  <w:num w:numId="7" w16cid:durableId="758218385">
     <w:abstractNumId w:val="5"/>
   </w:num>
-  <w:num w:numId="8">
+  <w:num w:numId="8" w16cid:durableId="471406780">
     <w:abstractNumId w:val="9"/>
   </w:num>
-  <w:num w:numId="9">
+  <w:num w:numId="9" w16cid:durableId="285047952">
     <w:abstractNumId w:val="11"/>
   </w:num>
-  <w:num w:numId="10">
+  <w:num w:numId="10" w16cid:durableId="2114006492">
     <w:abstractNumId w:val="10"/>
   </w:num>
-  <w:num w:numId="11">
+  <w:num w:numId="11" w16cid:durableId="1810439328">
     <w:abstractNumId w:val="4"/>
   </w:num>
-  <w:num w:numId="12">
+  <w:num w:numId="12" w16cid:durableId="843252464">
     <w:abstractNumId w:val="7"/>
   </w:num>
-  <w:num w:numId="13">
+  <w:num w:numId="13" w16cid:durableId="1966227652">
     <w:abstractNumId w:val="6"/>
   </w:num>
 </w:numbering>

</xml_diff>